<commit_message>
update gitignore and added missed annotations
</commit_message>
<xml_diff>
--- a/Studienprojekt_WS2019.docx
+++ b/Studienprojekt_WS2019.docx
@@ -373,13 +373,8 @@
                               </w:rPr>
                               <w:br/>
                             </w:r>
-                            <w:proofErr w:type="spellStart"/>
                             <w:r>
-                              <w:t>Matr</w:t>
-                            </w:r>
-                            <w:proofErr w:type="spellEnd"/>
-                            <w:r>
-                              <w:t>.-Nr.: 751209</w:t>
+                              <w:t>Matr.-Nr.: 751209</w:t>
                             </w:r>
                           </w:p>
                           <w:p>
@@ -400,13 +395,8 @@
                             <w:pPr>
                               <w:pStyle w:val="Untertitel"/>
                             </w:pPr>
-                            <w:proofErr w:type="spellStart"/>
                             <w:r>
-                              <w:t>Matr</w:t>
-                            </w:r>
-                            <w:proofErr w:type="spellEnd"/>
-                            <w:r>
-                              <w:t>.-Nr.: 755350</w:t>
+                              <w:t>Matr.-Nr.: 755350</w:t>
                             </w:r>
                           </w:p>
                           <w:p>
@@ -513,13 +503,8 @@
                         </w:rPr>
                         <w:br/>
                       </w:r>
-                      <w:proofErr w:type="spellStart"/>
                       <w:r>
-                        <w:t>Matr</w:t>
-                      </w:r>
-                      <w:proofErr w:type="spellEnd"/>
-                      <w:r>
-                        <w:t>.-Nr.: 751209</w:t>
+                        <w:t>Matr.-Nr.: 751209</w:t>
                       </w:r>
                     </w:p>
                     <w:p>
@@ -540,13 +525,8 @@
                       <w:pPr>
                         <w:pStyle w:val="Untertitel"/>
                       </w:pPr>
-                      <w:proofErr w:type="spellStart"/>
                       <w:r>
-                        <w:t>Matr</w:t>
-                      </w:r>
-                      <w:proofErr w:type="spellEnd"/>
-                      <w:r>
-                        <w:t>.-Nr.: 755350</w:t>
+                        <w:t>Matr.-Nr.: 755350</w:t>
                       </w:r>
                     </w:p>
                     <w:p>
@@ -650,15 +630,7 @@
                               <w:pStyle w:val="Titel"/>
                             </w:pPr>
                             <w:r>
-                              <w:t xml:space="preserve">Resilience4j bei Microservices –Gegenüberstellung </w:t>
-                            </w:r>
-                            <w:proofErr w:type="spellStart"/>
-                            <w:r>
-                              <w:t>Hystrix</w:t>
-                            </w:r>
-                            <w:proofErr w:type="spellEnd"/>
-                            <w:r>
-                              <w:t xml:space="preserve"> anhand einer Beispielanwendung</w:t>
+                              <w:t>Resilience4j bei Microservices –Gegenüberstellung Hystrix anhand einer Beispielanwendung</w:t>
                             </w:r>
                           </w:p>
                         </w:txbxContent>
@@ -688,15 +660,7 @@
                         <w:pStyle w:val="Titel"/>
                       </w:pPr>
                       <w:r>
-                        <w:t xml:space="preserve">Resilience4j bei Microservices –Gegenüberstellung </w:t>
-                      </w:r>
-                      <w:proofErr w:type="spellStart"/>
-                      <w:r>
-                        <w:t>Hystrix</w:t>
-                      </w:r>
-                      <w:proofErr w:type="spellEnd"/>
-                      <w:r>
-                        <w:t xml:space="preserve"> anhand einer Beispielanwendung</w:t>
+                        <w:t>Resilience4j bei Microservices –Gegenüberstellung Hystrix anhand einer Beispielanwendung</w:t>
                       </w:r>
                     </w:p>
                   </w:txbxContent>
@@ -750,16 +714,130 @@
         <w:rPr>
           <w:rFonts w:asciiTheme="minorHAnsi" w:hAnsiTheme="minorHAnsi" w:cstheme="minorHAnsi"/>
         </w:rPr>
-        <w:t xml:space="preserve">eine Gegenüberstellung zwischen den Open Source Frameworks Resilience4j und </w:t>
-      </w:r>
-      <w:proofErr w:type="spellStart"/>
-      <w:r>
-        <w:rPr>
-          <w:rFonts w:asciiTheme="minorHAnsi" w:hAnsiTheme="minorHAnsi" w:cstheme="minorHAnsi"/>
-        </w:rPr>
-        <w:t>Hystrix</w:t>
-      </w:r>
-      <w:proofErr w:type="spellEnd"/>
+        <w:t xml:space="preserve">eine Gegenüberstellung zwischen den Open Source Frameworks Resilience4j und Hystrix </w:t>
+      </w:r>
+      <w:r>
+        <w:rPr>
+          <w:rFonts w:asciiTheme="minorHAnsi" w:hAnsiTheme="minorHAnsi" w:cstheme="minorHAnsi"/>
+        </w:rPr>
+        <w:t xml:space="preserve">anhand einer Beispielanwendung. Es handelt sich hierbei um </w:t>
+      </w:r>
+      <w:r>
+        <w:rPr>
+          <w:rFonts w:asciiTheme="minorHAnsi" w:hAnsiTheme="minorHAnsi" w:cstheme="minorHAnsi"/>
+        </w:rPr>
+        <w:t>Bestandteile der sogenannten Spring Cloud Netflix, die es ermöglicht moderne Microservice-Architekturen aufzusetzen</w:t>
+      </w:r>
+      <w:r>
+        <w:rPr>
+          <w:rFonts w:asciiTheme="minorHAnsi" w:hAnsiTheme="minorHAnsi" w:cstheme="minorHAnsi"/>
+        </w:rPr>
+        <w:t xml:space="preserve">. </w:t>
+      </w:r>
+      <w:r>
+        <w:rPr>
+          <w:rFonts w:asciiTheme="minorHAnsi" w:hAnsiTheme="minorHAnsi" w:cstheme="minorHAnsi"/>
+        </w:rPr>
+        <w:t xml:space="preserve">Hystrix und Resilience4j sind dabei die Implementierungen des sogenannten Circuit Breaker Patterns, wiederum ist Resilience4j die Ablösung von Hystrix. </w:t>
+      </w:r>
+      <w:r>
+        <w:rPr>
+          <w:rFonts w:asciiTheme="minorHAnsi" w:hAnsiTheme="minorHAnsi" w:cstheme="minorHAnsi"/>
+        </w:rPr>
+        <w:t>Zu diesem Zweck wurden zwei unterschiedliche Backendanwendungen implementiert, eine für den Umgang</w:t>
+      </w:r>
+      <w:r>
+        <w:rPr>
+          <w:rFonts w:asciiTheme="minorHAnsi" w:hAnsiTheme="minorHAnsi" w:cstheme="minorHAnsi"/>
+        </w:rPr>
+        <w:t xml:space="preserve"> des Circuit Breakers</w:t>
+      </w:r>
+      <w:r>
+        <w:rPr>
+          <w:rFonts w:asciiTheme="minorHAnsi" w:hAnsiTheme="minorHAnsi" w:cstheme="minorHAnsi"/>
+        </w:rPr>
+        <w:t xml:space="preserve"> mit Hystrix, die andere mit Resilience4j. </w:t>
+      </w:r>
+    </w:p>
+    <w:p>
+      <w:pPr>
+        <w:spacing w:line="360" w:lineRule="auto"/>
+        <w:rPr>
+          <w:rFonts w:asciiTheme="minorHAnsi" w:hAnsiTheme="minorHAnsi" w:cstheme="minorHAnsi"/>
+        </w:rPr>
+      </w:pPr>
+      <w:r>
+        <w:rPr>
+          <w:rFonts w:asciiTheme="minorHAnsi" w:hAnsiTheme="minorHAnsi" w:cstheme="minorHAnsi"/>
+        </w:rPr>
+        <w:t xml:space="preserve">Mit Hilfe von Circuit Breaker wird dafür gesorgt, dass Fehler auf unteren Ebenen des Callstacks nicht nach oben kaskadieren. So </w:t>
+      </w:r>
+      <w:r>
+        <w:rPr>
+          <w:rFonts w:asciiTheme="minorHAnsi" w:hAnsiTheme="minorHAnsi" w:cstheme="minorHAnsi"/>
+        </w:rPr>
+        <w:t>wird</w:t>
+      </w:r>
+      <w:r>
+        <w:rPr>
+          <w:rFonts w:asciiTheme="minorHAnsi" w:hAnsiTheme="minorHAnsi" w:cstheme="minorHAnsi"/>
+        </w:rPr>
+        <w:t xml:space="preserve"> beispielsweise </w:t>
+      </w:r>
+      <w:r>
+        <w:rPr>
+          <w:rFonts w:asciiTheme="minorHAnsi" w:hAnsiTheme="minorHAnsi" w:cstheme="minorHAnsi"/>
+        </w:rPr>
+        <w:t>nach bestimmter Anzahl von Fehlern</w:t>
+      </w:r>
+      <w:r>
+        <w:rPr>
+          <w:rFonts w:asciiTheme="minorHAnsi" w:hAnsiTheme="minorHAnsi" w:cstheme="minorHAnsi"/>
+        </w:rPr>
+        <w:t xml:space="preserve"> in </w:t>
+      </w:r>
+      <w:r>
+        <w:rPr>
+          <w:rFonts w:asciiTheme="minorHAnsi" w:hAnsiTheme="minorHAnsi" w:cstheme="minorHAnsi"/>
+        </w:rPr>
+        <w:t>einer bestimmten Zeit im Sekundenbereich</w:t>
+      </w:r>
+      <w:r>
+        <w:rPr>
+          <w:rFonts w:asciiTheme="minorHAnsi" w:hAnsiTheme="minorHAnsi" w:cstheme="minorHAnsi"/>
+        </w:rPr>
+        <w:t xml:space="preserve"> die Verbindung</w:t>
+      </w:r>
+      <w:r>
+        <w:rPr>
+          <w:rFonts w:asciiTheme="minorHAnsi" w:hAnsiTheme="minorHAnsi" w:cstheme="minorHAnsi"/>
+        </w:rPr>
+        <w:t xml:space="preserve"> unterbrochen</w:t>
+      </w:r>
+      <w:r>
+        <w:rPr>
+          <w:rFonts w:asciiTheme="minorHAnsi" w:hAnsiTheme="minorHAnsi" w:cstheme="minorHAnsi"/>
+        </w:rPr>
+        <w:t xml:space="preserve">. </w:t>
+      </w:r>
+      <w:r>
+        <w:rPr>
+          <w:rFonts w:asciiTheme="minorHAnsi" w:hAnsiTheme="minorHAnsi" w:cstheme="minorHAnsi"/>
+        </w:rPr>
+        <w:t xml:space="preserve">Dabei gibt es einen vordefinierten </w:t>
+      </w:r>
+      <w:r>
+        <w:rPr>
+          <w:rFonts w:asciiTheme="minorHAnsi" w:hAnsiTheme="minorHAnsi" w:cstheme="minorHAnsi"/>
+        </w:rPr>
+        <w:t>Default</w:t>
+      </w:r>
+      <w:r>
+        <w:rPr>
+          <w:rFonts w:asciiTheme="minorHAnsi" w:hAnsiTheme="minorHAnsi" w:cstheme="minorHAnsi"/>
+        </w:rPr>
+        <w:t xml:space="preserve"> Wert,</w:t>
+      </w:r>
       <w:r>
         <w:rPr>
           <w:rFonts w:asciiTheme="minorHAnsi" w:hAnsiTheme="minorHAnsi" w:cstheme="minorHAnsi"/>
@@ -770,201 +848,7 @@
         <w:rPr>
           <w:rFonts w:asciiTheme="minorHAnsi" w:hAnsiTheme="minorHAnsi" w:cstheme="minorHAnsi"/>
         </w:rPr>
-        <w:t xml:space="preserve">anhand einer Beispielanwendung. Es handelt sich hierbei um </w:t>
-      </w:r>
-      <w:r>
-        <w:rPr>
-          <w:rFonts w:asciiTheme="minorHAnsi" w:hAnsiTheme="minorHAnsi" w:cstheme="minorHAnsi"/>
-        </w:rPr>
-        <w:t>Bestandteile der sogenannten Spring Cloud Netflix, die es ermöglicht moderne Microservice-Architekturen aufzusetzen</w:t>
-      </w:r>
-      <w:r>
-        <w:rPr>
-          <w:rFonts w:asciiTheme="minorHAnsi" w:hAnsiTheme="minorHAnsi" w:cstheme="minorHAnsi"/>
-        </w:rPr>
-        <w:t xml:space="preserve">. </w:t>
-      </w:r>
-      <w:proofErr w:type="spellStart"/>
-      <w:r>
-        <w:rPr>
-          <w:rFonts w:asciiTheme="minorHAnsi" w:hAnsiTheme="minorHAnsi" w:cstheme="minorHAnsi"/>
-        </w:rPr>
-        <w:t>Hystrix</w:t>
-      </w:r>
-      <w:proofErr w:type="spellEnd"/>
-      <w:r>
-        <w:rPr>
-          <w:rFonts w:asciiTheme="minorHAnsi" w:hAnsiTheme="minorHAnsi" w:cstheme="minorHAnsi"/>
-        </w:rPr>
-        <w:t xml:space="preserve"> und Resilience4j sind dabei die Implementierungen des sogenannten Circuit </w:t>
-      </w:r>
-      <w:proofErr w:type="spellStart"/>
-      <w:r>
-        <w:rPr>
-          <w:rFonts w:asciiTheme="minorHAnsi" w:hAnsiTheme="minorHAnsi" w:cstheme="minorHAnsi"/>
-        </w:rPr>
-        <w:t>Breaker</w:t>
-      </w:r>
-      <w:proofErr w:type="spellEnd"/>
-      <w:r>
-        <w:rPr>
-          <w:rFonts w:asciiTheme="minorHAnsi" w:hAnsiTheme="minorHAnsi" w:cstheme="minorHAnsi"/>
-        </w:rPr>
-        <w:t xml:space="preserve"> Patterns, wiederum ist Resilience4j die Ablösung von </w:t>
-      </w:r>
-      <w:proofErr w:type="spellStart"/>
-      <w:r>
-        <w:rPr>
-          <w:rFonts w:asciiTheme="minorHAnsi" w:hAnsiTheme="minorHAnsi" w:cstheme="minorHAnsi"/>
-        </w:rPr>
-        <w:t>Hystrix</w:t>
-      </w:r>
-      <w:proofErr w:type="spellEnd"/>
-      <w:r>
-        <w:rPr>
-          <w:rFonts w:asciiTheme="minorHAnsi" w:hAnsiTheme="minorHAnsi" w:cstheme="minorHAnsi"/>
-        </w:rPr>
-        <w:t xml:space="preserve">. </w:t>
-      </w:r>
-      <w:r>
-        <w:rPr>
-          <w:rFonts w:asciiTheme="minorHAnsi" w:hAnsiTheme="minorHAnsi" w:cstheme="minorHAnsi"/>
-        </w:rPr>
-        <w:t>Zu diesem Zweck wurden zwei unterschiedliche Backendanwendungen implementiert, eine für den Umgang</w:t>
-      </w:r>
-      <w:r>
-        <w:rPr>
-          <w:rFonts w:asciiTheme="minorHAnsi" w:hAnsiTheme="minorHAnsi" w:cstheme="minorHAnsi"/>
-        </w:rPr>
-        <w:t xml:space="preserve"> des Circuit Breakers</w:t>
-      </w:r>
-      <w:r>
-        <w:rPr>
-          <w:rFonts w:asciiTheme="minorHAnsi" w:hAnsiTheme="minorHAnsi" w:cstheme="minorHAnsi"/>
-        </w:rPr>
-        <w:t xml:space="preserve"> mit </w:t>
-      </w:r>
-      <w:proofErr w:type="spellStart"/>
-      <w:r>
-        <w:rPr>
-          <w:rFonts w:asciiTheme="minorHAnsi" w:hAnsiTheme="minorHAnsi" w:cstheme="minorHAnsi"/>
-        </w:rPr>
-        <w:t>Hystrix</w:t>
-      </w:r>
-      <w:proofErr w:type="spellEnd"/>
-      <w:r>
-        <w:rPr>
-          <w:rFonts w:asciiTheme="minorHAnsi" w:hAnsiTheme="minorHAnsi" w:cstheme="minorHAnsi"/>
-        </w:rPr>
-        <w:t xml:space="preserve">, die andere mit Resilience4j. </w:t>
-      </w:r>
-    </w:p>
-    <w:p>
-      <w:pPr>
-        <w:spacing w:line="360" w:lineRule="auto"/>
-        <w:rPr>
-          <w:rFonts w:asciiTheme="minorHAnsi" w:hAnsiTheme="minorHAnsi" w:cstheme="minorHAnsi"/>
-        </w:rPr>
-      </w:pPr>
-      <w:r>
-        <w:rPr>
-          <w:rFonts w:asciiTheme="minorHAnsi" w:hAnsiTheme="minorHAnsi" w:cstheme="minorHAnsi"/>
-        </w:rPr>
-        <w:t xml:space="preserve">Mit Hilfe von Circuit </w:t>
-      </w:r>
-      <w:proofErr w:type="spellStart"/>
-      <w:r>
-        <w:rPr>
-          <w:rFonts w:asciiTheme="minorHAnsi" w:hAnsiTheme="minorHAnsi" w:cstheme="minorHAnsi"/>
-        </w:rPr>
-        <w:t>Breaker</w:t>
-      </w:r>
-      <w:proofErr w:type="spellEnd"/>
-      <w:r>
-        <w:rPr>
-          <w:rFonts w:asciiTheme="minorHAnsi" w:hAnsiTheme="minorHAnsi" w:cstheme="minorHAnsi"/>
-        </w:rPr>
-        <w:t xml:space="preserve"> wird dafür gesorgt, dass Fehler auf unteren Ebenen des </w:t>
-      </w:r>
-      <w:proofErr w:type="spellStart"/>
-      <w:r>
-        <w:rPr>
-          <w:rFonts w:asciiTheme="minorHAnsi" w:hAnsiTheme="minorHAnsi" w:cstheme="minorHAnsi"/>
-        </w:rPr>
-        <w:t>Callstacks</w:t>
-      </w:r>
-      <w:proofErr w:type="spellEnd"/>
-      <w:r>
-        <w:rPr>
-          <w:rFonts w:asciiTheme="minorHAnsi" w:hAnsiTheme="minorHAnsi" w:cstheme="minorHAnsi"/>
-        </w:rPr>
-        <w:t xml:space="preserve"> nicht nach oben kaskadieren. So </w:t>
-      </w:r>
-      <w:r>
-        <w:rPr>
-          <w:rFonts w:asciiTheme="minorHAnsi" w:hAnsiTheme="minorHAnsi" w:cstheme="minorHAnsi"/>
-        </w:rPr>
-        <w:t>wird</w:t>
-      </w:r>
-      <w:r>
-        <w:rPr>
-          <w:rFonts w:asciiTheme="minorHAnsi" w:hAnsiTheme="minorHAnsi" w:cstheme="minorHAnsi"/>
-        </w:rPr>
-        <w:t xml:space="preserve"> beispielsweise </w:t>
-      </w:r>
-      <w:r>
-        <w:rPr>
-          <w:rFonts w:asciiTheme="minorHAnsi" w:hAnsiTheme="minorHAnsi" w:cstheme="minorHAnsi"/>
-        </w:rPr>
-        <w:t>nach bestimmter Anzahl von Fehlern</w:t>
-      </w:r>
-      <w:r>
-        <w:rPr>
-          <w:rFonts w:asciiTheme="minorHAnsi" w:hAnsiTheme="minorHAnsi" w:cstheme="minorHAnsi"/>
-        </w:rPr>
-        <w:t xml:space="preserve"> in </w:t>
-      </w:r>
-      <w:r>
-        <w:rPr>
-          <w:rFonts w:asciiTheme="minorHAnsi" w:hAnsiTheme="minorHAnsi" w:cstheme="minorHAnsi"/>
-        </w:rPr>
-        <w:t>einer bestimmten Zeit im Sekundenbereich</w:t>
-      </w:r>
-      <w:r>
-        <w:rPr>
-          <w:rFonts w:asciiTheme="minorHAnsi" w:hAnsiTheme="minorHAnsi" w:cstheme="minorHAnsi"/>
-        </w:rPr>
-        <w:t xml:space="preserve"> die Verbindung</w:t>
-      </w:r>
-      <w:r>
-        <w:rPr>
-          <w:rFonts w:asciiTheme="minorHAnsi" w:hAnsiTheme="minorHAnsi" w:cstheme="minorHAnsi"/>
-        </w:rPr>
-        <w:t xml:space="preserve"> unterbrochen</w:t>
-      </w:r>
-      <w:r>
-        <w:rPr>
-          <w:rFonts w:asciiTheme="minorHAnsi" w:hAnsiTheme="minorHAnsi" w:cstheme="minorHAnsi"/>
-        </w:rPr>
-        <w:t xml:space="preserve">. </w:t>
-      </w:r>
-      <w:r>
-        <w:rPr>
-          <w:rFonts w:asciiTheme="minorHAnsi" w:hAnsiTheme="minorHAnsi" w:cstheme="minorHAnsi"/>
-        </w:rPr>
-        <w:t xml:space="preserve">Dabei gibt es einen vordefinierten </w:t>
-      </w:r>
-      <w:r>
-        <w:rPr>
-          <w:rFonts w:asciiTheme="minorHAnsi" w:hAnsiTheme="minorHAnsi" w:cstheme="minorHAnsi"/>
-        </w:rPr>
-        <w:t>Default</w:t>
-      </w:r>
-      <w:r>
-        <w:rPr>
-          <w:rFonts w:asciiTheme="minorHAnsi" w:hAnsiTheme="minorHAnsi" w:cstheme="minorHAnsi"/>
-        </w:rPr>
-        <w:t xml:space="preserve"> Wert,</w:t>
+        <w:t>welcher nach eigenen Anforderungen angepasst</w:t>
       </w:r>
       <w:r>
         <w:rPr>
@@ -976,18 +860,6 @@
         <w:rPr>
           <w:rFonts w:asciiTheme="minorHAnsi" w:hAnsiTheme="minorHAnsi" w:cstheme="minorHAnsi"/>
         </w:rPr>
-        <w:t>welcher nach eigenen Anforderungen angepasst</w:t>
-      </w:r>
-      <w:r>
-        <w:rPr>
-          <w:rFonts w:asciiTheme="minorHAnsi" w:hAnsiTheme="minorHAnsi" w:cstheme="minorHAnsi"/>
-        </w:rPr>
-        <w:t xml:space="preserve"> </w:t>
-      </w:r>
-      <w:r>
-        <w:rPr>
-          <w:rFonts w:asciiTheme="minorHAnsi" w:hAnsiTheme="minorHAnsi" w:cstheme="minorHAnsi"/>
-        </w:rPr>
         <w:t xml:space="preserve">werden kann </w:t>
       </w:r>
       <w:r>
@@ -1026,35 +898,7 @@
         <w:rPr>
           <w:rFonts w:asciiTheme="minorHAnsi" w:hAnsiTheme="minorHAnsi" w:cstheme="minorHAnsi"/>
         </w:rPr>
-        <w:t xml:space="preserve"> Die Backendanwendung wurde in Java und Maven umgesetzt. Eine Frontendanwendung wurde mit </w:t>
-      </w:r>
-      <w:proofErr w:type="spellStart"/>
-      <w:r>
-        <w:rPr>
-          <w:rFonts w:asciiTheme="minorHAnsi" w:hAnsiTheme="minorHAnsi" w:cstheme="minorHAnsi"/>
-        </w:rPr>
-        <w:t>React</w:t>
-      </w:r>
-      <w:proofErr w:type="spellEnd"/>
-      <w:r>
-        <w:rPr>
-          <w:rFonts w:asciiTheme="minorHAnsi" w:hAnsiTheme="minorHAnsi" w:cstheme="minorHAnsi"/>
-        </w:rPr>
-        <w:t xml:space="preserve"> JS implementiert, um die Funktionalität der beiden Backendanwendungen zu prüfen. Mittels einer API (REST-Schnittstelle) werden die Daten übermittelt. Grundsätzlich wird hierbei der Nutzen von Resilience4j und </w:t>
-      </w:r>
-      <w:proofErr w:type="spellStart"/>
-      <w:r>
-        <w:rPr>
-          <w:rFonts w:asciiTheme="minorHAnsi" w:hAnsiTheme="minorHAnsi" w:cstheme="minorHAnsi"/>
-        </w:rPr>
-        <w:t>Hystrix</w:t>
-      </w:r>
-      <w:proofErr w:type="spellEnd"/>
-      <w:r>
-        <w:rPr>
-          <w:rFonts w:asciiTheme="minorHAnsi" w:hAnsiTheme="minorHAnsi" w:cstheme="minorHAnsi"/>
-        </w:rPr>
-        <w:t xml:space="preserve"> aufgezeigt, welche dabei helfen ein System performanter zu gestalten. </w:t>
+        <w:t xml:space="preserve"> Die Backendanwendung wurde in Java und Maven umgesetzt. Eine Frontendanwendung wurde mit React JS implementiert, um die Funktionalität der beiden Backendanwendungen zu prüfen. Mittels einer API (REST-Schnittstelle) werden die Daten übermittelt. Grundsätzlich wird hierbei der Nutzen von Resilience4j und Hystrix aufgezeigt, welche dabei helfen ein System performanter zu gestalten. </w:t>
       </w:r>
     </w:p>
     <w:p>
@@ -2218,7 +2062,7 @@
         <w:rPr>
           <w:rFonts w:asciiTheme="minorHAnsi" w:hAnsiTheme="minorHAnsi" w:cstheme="minorHAnsi"/>
         </w:rPr>
-        <w:t>12</w:t>
+        <w:t>13</w:t>
       </w:r>
       <w:r>
         <w:rPr>
@@ -2292,7 +2136,7 @@
         <w:rPr>
           <w:rFonts w:asciiTheme="minorHAnsi" w:hAnsiTheme="minorHAnsi" w:cstheme="minorHAnsi"/>
         </w:rPr>
-        <w:t>14</w:t>
+        <w:t>15</w:t>
       </w:r>
       <w:r>
         <w:rPr>
@@ -2364,7 +2208,7 @@
         <w:rPr>
           <w:rFonts w:asciiTheme="minorHAnsi" w:hAnsiTheme="minorHAnsi" w:cstheme="minorHAnsi"/>
         </w:rPr>
-        <w:t>14</w:t>
+        <w:t>15</w:t>
       </w:r>
       <w:r>
         <w:rPr>
@@ -2436,7 +2280,7 @@
         <w:rPr>
           <w:rFonts w:asciiTheme="minorHAnsi" w:hAnsiTheme="minorHAnsi" w:cstheme="minorHAnsi"/>
         </w:rPr>
-        <w:t>15</w:t>
+        <w:t>16</w:t>
       </w:r>
       <w:r>
         <w:rPr>
@@ -2508,7 +2352,7 @@
         <w:rPr>
           <w:rFonts w:asciiTheme="minorHAnsi" w:hAnsiTheme="minorHAnsi" w:cstheme="minorHAnsi"/>
         </w:rPr>
-        <w:t>16</w:t>
+        <w:t>17</w:t>
       </w:r>
       <w:r>
         <w:rPr>
@@ -2567,7 +2411,7 @@
         <w:rPr>
           <w:rFonts w:asciiTheme="minorHAnsi" w:hAnsiTheme="minorHAnsi" w:cstheme="minorHAnsi"/>
         </w:rPr>
-        <w:t>17</w:t>
+        <w:t>18</w:t>
       </w:r>
       <w:r>
         <w:rPr>
@@ -2626,7 +2470,7 @@
         <w:rPr>
           <w:rFonts w:asciiTheme="minorHAnsi" w:hAnsiTheme="minorHAnsi" w:cstheme="minorHAnsi"/>
         </w:rPr>
-        <w:t>18</w:t>
+        <w:t>19</w:t>
       </w:r>
       <w:r>
         <w:rPr>
@@ -2685,7 +2529,7 @@
         <w:rPr>
           <w:rFonts w:asciiTheme="minorHAnsi" w:hAnsiTheme="minorHAnsi" w:cstheme="minorHAnsi"/>
         </w:rPr>
-        <w:t>19</w:t>
+        <w:t>20</w:t>
       </w:r>
       <w:r>
         <w:rPr>
@@ -2744,7 +2588,7 @@
         <w:rPr>
           <w:rFonts w:asciiTheme="minorHAnsi" w:hAnsiTheme="minorHAnsi" w:cstheme="minorHAnsi"/>
         </w:rPr>
-        <w:t>20</w:t>
+        <w:t>21</w:t>
       </w:r>
       <w:r>
         <w:rPr>
@@ -2803,7 +2647,7 @@
         <w:rPr>
           <w:rFonts w:asciiTheme="minorHAnsi" w:hAnsiTheme="minorHAnsi" w:cstheme="minorHAnsi"/>
         </w:rPr>
-        <w:t>21</w:t>
+        <w:t>22</w:t>
       </w:r>
       <w:r>
         <w:rPr>
@@ -2874,35 +2718,7 @@
         <w:rPr>
           <w:rFonts w:asciiTheme="minorHAnsi" w:hAnsiTheme="minorHAnsi" w:cstheme="minorHAnsi"/>
         </w:rPr>
-        <w:t xml:space="preserve">Java für die Backendentwicklungen von </w:t>
-      </w:r>
-      <w:proofErr w:type="spellStart"/>
-      <w:r>
-        <w:rPr>
-          <w:rFonts w:asciiTheme="minorHAnsi" w:hAnsiTheme="minorHAnsi" w:cstheme="minorHAnsi"/>
-        </w:rPr>
-        <w:t>Hystrix</w:t>
-      </w:r>
-      <w:proofErr w:type="spellEnd"/>
-      <w:r>
-        <w:rPr>
-          <w:rFonts w:asciiTheme="minorHAnsi" w:hAnsiTheme="minorHAnsi" w:cstheme="minorHAnsi"/>
-        </w:rPr>
-        <w:t xml:space="preserve"> und Resilience4J gewählt, sowie für das Frontend die Sprachen JavaScript, HTML und CSS mit der Bibliothek </w:t>
-      </w:r>
-      <w:proofErr w:type="spellStart"/>
-      <w:r>
-        <w:rPr>
-          <w:rFonts w:asciiTheme="minorHAnsi" w:hAnsiTheme="minorHAnsi" w:cstheme="minorHAnsi"/>
-        </w:rPr>
-        <w:t>React</w:t>
-      </w:r>
-      <w:proofErr w:type="spellEnd"/>
-      <w:r>
-        <w:rPr>
-          <w:rFonts w:asciiTheme="minorHAnsi" w:hAnsiTheme="minorHAnsi" w:cstheme="minorHAnsi"/>
-        </w:rPr>
-        <w:t xml:space="preserve"> JS</w:t>
+        <w:t>Java für die Backendentwicklungen von Hystrix und Resilience4J gewählt, sowie für das Frontend die Sprachen JavaScript, HTML und CSS mit der Bibliothek React JS</w:t>
       </w:r>
       <w:r>
         <w:rPr>
@@ -2994,21 +2810,7 @@
         <w:rPr>
           <w:rFonts w:asciiTheme="minorHAnsi" w:hAnsiTheme="minorHAnsi" w:cstheme="minorHAnsi"/>
         </w:rPr>
-        <w:t xml:space="preserve">, war dies die begründete Wahl zur Programmiersprache, sowie </w:t>
-      </w:r>
-      <w:proofErr w:type="spellStart"/>
-      <w:r>
-        <w:rPr>
-          <w:rFonts w:asciiTheme="minorHAnsi" w:hAnsiTheme="minorHAnsi" w:cstheme="minorHAnsi"/>
-        </w:rPr>
-        <w:t>React</w:t>
-      </w:r>
-      <w:proofErr w:type="spellEnd"/>
-      <w:r>
-        <w:rPr>
-          <w:rFonts w:asciiTheme="minorHAnsi" w:hAnsiTheme="minorHAnsi" w:cstheme="minorHAnsi"/>
-        </w:rPr>
-        <w:t xml:space="preserve"> JS aufgrund von Umsetzungen anderer Studienprojekten</w:t>
+        <w:t>, war dies die begründete Wahl zur Programmiersprache, sowie React JS aufgrund von Umsetzungen anderer Studienprojekten</w:t>
       </w:r>
       <w:r>
         <w:rPr>
@@ -3050,21 +2852,7 @@
         <w:rPr>
           <w:rFonts w:asciiTheme="minorHAnsi" w:hAnsiTheme="minorHAnsi" w:cstheme="minorHAnsi"/>
         </w:rPr>
-        <w:t xml:space="preserve"> für das Testen der Circuit </w:t>
-      </w:r>
-      <w:proofErr w:type="spellStart"/>
-      <w:r>
-        <w:rPr>
-          <w:rFonts w:asciiTheme="minorHAnsi" w:hAnsiTheme="minorHAnsi" w:cstheme="minorHAnsi"/>
-        </w:rPr>
-        <w:t>Breaker</w:t>
-      </w:r>
-      <w:proofErr w:type="spellEnd"/>
-      <w:r>
-        <w:rPr>
-          <w:rFonts w:asciiTheme="minorHAnsi" w:hAnsiTheme="minorHAnsi" w:cstheme="minorHAnsi"/>
-        </w:rPr>
-        <w:t xml:space="preserve"> zu ermöglichen</w:t>
+        <w:t xml:space="preserve"> für das Testen der Circuit Breaker zu ermöglichen</w:t>
       </w:r>
       <w:r>
         <w:rPr>
@@ -3102,7 +2890,7 @@
         <w:rPr>
           <w:rFonts w:asciiTheme="minorHAnsi" w:hAnsiTheme="minorHAnsi" w:cstheme="minorHAnsi"/>
         </w:rPr>
-        <w:t>, da Java mit einem Interpreter arbeiten muss. Dies spielt in unserem Fall allerdings keine große Rolle, da die Beispielanwendung sehr klein ist und nur die nötigsten Funktiona</w:t>
+        <w:t xml:space="preserve">, da Java </w:t>
       </w:r>
       <w:bookmarkStart w:id="7" w:name="_GoBack"/>
       <w:bookmarkEnd w:id="7"/>
@@ -3110,7 +2898,7 @@
         <w:rPr>
           <w:rFonts w:asciiTheme="minorHAnsi" w:hAnsiTheme="minorHAnsi" w:cstheme="minorHAnsi"/>
         </w:rPr>
-        <w:t>litäten zur Darstellung genutzt werden.</w:t>
+        <w:t>mit einem Interpreter arbeiten muss. Dies spielt in unserem Fall allerdings keine große Rolle, da die Beispielanwendung sehr klein ist und nur die nötigsten Funktionalitäten zur Darstellung genutzt werden.</w:t>
       </w:r>
     </w:p>
     <w:p>
@@ -3143,21 +2931,7 @@
         <w:rPr>
           <w:rFonts w:asciiTheme="minorHAnsi" w:hAnsiTheme="minorHAnsi" w:cstheme="minorHAnsi"/>
         </w:rPr>
-        <w:t xml:space="preserve">Resilience4j dient dazu, bei der Implementierung widerstandsfähiger Systeme anhand von Fernkommunikation die Fehlertoleranz zu verwalten. Die Bibliothek wurde auf Basis von </w:t>
-      </w:r>
-      <w:proofErr w:type="spellStart"/>
-      <w:r>
-        <w:rPr>
-          <w:rFonts w:asciiTheme="minorHAnsi" w:hAnsiTheme="minorHAnsi" w:cstheme="minorHAnsi"/>
-        </w:rPr>
-        <w:t>Hystrix</w:t>
-      </w:r>
-      <w:proofErr w:type="spellEnd"/>
-      <w:r>
-        <w:rPr>
-          <w:rFonts w:asciiTheme="minorHAnsi" w:hAnsiTheme="minorHAnsi" w:cstheme="minorHAnsi"/>
-        </w:rPr>
-        <w:t xml:space="preserve"> vorangetrieben</w:t>
+        <w:t>Resilience4j dient dazu, bei der Implementierung widerstandsfähiger Systeme anhand von Fernkommunikation die Fehlertoleranz zu verwalten. Die Bibliothek wurde auf Basis von Hystrix vorangetrieben</w:t>
       </w:r>
       <w:r>
         <w:rPr>
@@ -3324,35 +3098,7 @@
         <w:rPr>
           <w:rFonts w:asciiTheme="minorHAnsi" w:hAnsiTheme="minorHAnsi" w:cstheme="minorHAnsi"/>
         </w:rPr>
-        <w:t xml:space="preserve">: </w:t>
-      </w:r>
-      <w:proofErr w:type="spellStart"/>
-      <w:r>
-        <w:rPr>
-          <w:rFonts w:asciiTheme="minorHAnsi" w:hAnsiTheme="minorHAnsi" w:cstheme="minorHAnsi"/>
-        </w:rPr>
-        <w:t>Resilience</w:t>
-      </w:r>
-      <w:proofErr w:type="spellEnd"/>
-      <w:r>
-        <w:rPr>
-          <w:rFonts w:asciiTheme="minorHAnsi" w:hAnsiTheme="minorHAnsi" w:cstheme="minorHAnsi"/>
-        </w:rPr>
-        <w:t xml:space="preserve"> Pattern </w:t>
-      </w:r>
-      <w:proofErr w:type="spellStart"/>
-      <w:r>
-        <w:rPr>
-          <w:rFonts w:asciiTheme="minorHAnsi" w:hAnsiTheme="minorHAnsi" w:cstheme="minorHAnsi"/>
-        </w:rPr>
-        <w:t>by</w:t>
-      </w:r>
-      <w:proofErr w:type="spellEnd"/>
-      <w:r>
-        <w:rPr>
-          <w:rFonts w:asciiTheme="minorHAnsi" w:hAnsiTheme="minorHAnsi" w:cstheme="minorHAnsi"/>
-        </w:rPr>
-        <w:t xml:space="preserve"> Benjamin Wilms</w:t>
+        <w:t>: Resilience Pattern by Benjamin Wilms</w:t>
       </w:r>
       <w:bookmarkEnd w:id="9"/>
     </w:p>
@@ -3430,19 +3176,11 @@
         </w:rPr>
         <w:t xml:space="preserve"> </w:t>
       </w:r>
-      <w:proofErr w:type="spellStart"/>
-      <w:r>
-        <w:rPr>
-          <w:rFonts w:asciiTheme="minorHAnsi" w:hAnsiTheme="minorHAnsi" w:cstheme="minorHAnsi"/>
-        </w:rPr>
-        <w:t>Breaker</w:t>
-      </w:r>
-      <w:proofErr w:type="spellEnd"/>
-      <w:r>
-        <w:rPr>
-          <w:rFonts w:asciiTheme="minorHAnsi" w:hAnsiTheme="minorHAnsi" w:cstheme="minorHAnsi"/>
-        </w:rPr>
-        <w:t xml:space="preserve">. Im aufgeführten Beispiel wird das </w:t>
+      <w:r>
+        <w:rPr>
+          <w:rFonts w:asciiTheme="minorHAnsi" w:hAnsiTheme="minorHAnsi" w:cstheme="minorHAnsi"/>
+        </w:rPr>
+        <w:t xml:space="preserve">Breaker. Im aufgeführten Beispiel wird das </w:t>
       </w:r>
       <w:r>
         <w:rPr>
@@ -3460,27 +3198,13 @@
         <w:rPr>
           <w:rFonts w:asciiTheme="minorHAnsi" w:hAnsiTheme="minorHAnsi" w:cstheme="minorHAnsi"/>
         </w:rPr>
-        <w:t xml:space="preserve"> </w:t>
-      </w:r>
-      <w:proofErr w:type="spellStart"/>
-      <w:r>
-        <w:rPr>
-          <w:rFonts w:asciiTheme="minorHAnsi" w:hAnsiTheme="minorHAnsi" w:cstheme="minorHAnsi"/>
-        </w:rPr>
-        <w:t>B</w:t>
-      </w:r>
-      <w:r>
-        <w:rPr>
-          <w:rFonts w:asciiTheme="minorHAnsi" w:hAnsiTheme="minorHAnsi" w:cstheme="minorHAnsi"/>
-        </w:rPr>
-        <w:t>reaker</w:t>
-      </w:r>
-      <w:proofErr w:type="spellEnd"/>
-      <w:r>
-        <w:rPr>
-          <w:rFonts w:asciiTheme="minorHAnsi" w:hAnsiTheme="minorHAnsi" w:cstheme="minorHAnsi"/>
-        </w:rPr>
-        <w:t xml:space="preserve"> Modul eingebunden. Eine </w:t>
+        <w:t xml:space="preserve"> B</w:t>
+      </w:r>
+      <w:r>
+        <w:rPr>
+          <w:rFonts w:asciiTheme="minorHAnsi" w:hAnsiTheme="minorHAnsi" w:cstheme="minorHAnsi"/>
+        </w:rPr>
+        <w:t xml:space="preserve">reaker Modul eingebunden. Eine </w:t>
       </w:r>
       <w:r>
         <w:rPr>
@@ -3529,10 +3253,10 @@
             <v:path o:extrusionok="f" gradientshapeok="t" o:connecttype="rect"/>
             <o:lock v:ext="edit" aspectratio="t"/>
           </v:shapetype>
-          <v:shape id="_x0000_i1048" type="#_x0000_t75" style="width:453.75pt;height:57.05pt" o:ole="">
+          <v:shape id="_x0000_i1025" type="#_x0000_t75" style="width:453.75pt;height:57pt" o:ole="">
             <v:imagedata r:id="rId10" o:title="" cropbottom="19572f"/>
           </v:shape>
-          <o:OLEObject Type="Embed" ProgID="Word.OpenDocumentText.12" ShapeID="_x0000_i1048" DrawAspect="Content" ObjectID="_1635841253" r:id="rId11"/>
+          <o:OLEObject Type="Embed" ProgID="Word.OpenDocumentText.12" ShapeID="_x0000_i1025" DrawAspect="Content" ObjectID="_1635926137" r:id="rId11"/>
         </w:object>
       </w:r>
     </w:p>
@@ -3586,21 +3310,7 @@
         <w:rPr>
           <w:rFonts w:asciiTheme="minorHAnsi" w:hAnsiTheme="minorHAnsi" w:cstheme="minorHAnsi"/>
         </w:rPr>
-        <w:t xml:space="preserve">: </w:t>
-      </w:r>
-      <w:proofErr w:type="spellStart"/>
-      <w:r>
-        <w:rPr>
-          <w:rFonts w:asciiTheme="minorHAnsi" w:hAnsiTheme="minorHAnsi" w:cstheme="minorHAnsi"/>
-        </w:rPr>
-        <w:t>Dependcies</w:t>
-      </w:r>
-      <w:proofErr w:type="spellEnd"/>
-      <w:r>
-        <w:rPr>
-          <w:rFonts w:asciiTheme="minorHAnsi" w:hAnsiTheme="minorHAnsi" w:cstheme="minorHAnsi"/>
-        </w:rPr>
-        <w:t xml:space="preserve"> Resilience4j</w:t>
+        <w:t>: Dependcies Resilience4j</w:t>
       </w:r>
       <w:bookmarkEnd w:id="12"/>
     </w:p>
@@ -3617,17 +3327,9 @@
         <w:rPr>
           <w:rFonts w:asciiTheme="minorHAnsi" w:hAnsiTheme="minorHAnsi" w:cstheme="minorHAnsi"/>
         </w:rPr>
-        <w:t xml:space="preserve">Circuit </w:t>
-      </w:r>
-      <w:proofErr w:type="spellStart"/>
-      <w:r>
-        <w:rPr>
-          <w:rFonts w:asciiTheme="minorHAnsi" w:hAnsiTheme="minorHAnsi" w:cstheme="minorHAnsi"/>
-        </w:rPr>
-        <w:t>Breaker</w:t>
+        <w:t>Circuit Breaker</w:t>
       </w:r>
       <w:bookmarkEnd w:id="13"/>
-      <w:proofErr w:type="spellEnd"/>
     </w:p>
     <w:p>
       <w:pPr>
@@ -3689,21 +3391,7 @@
         <w:rPr>
           <w:rFonts w:asciiTheme="minorHAnsi" w:hAnsiTheme="minorHAnsi" w:cstheme="minorHAnsi"/>
         </w:rPr>
-        <w:t>Neben den „normalen“ Fehlern, die mit Hilfe von Fehlerbehandlungen (</w:t>
-      </w:r>
-      <w:proofErr w:type="spellStart"/>
-      <w:r>
-        <w:rPr>
-          <w:rFonts w:asciiTheme="minorHAnsi" w:hAnsiTheme="minorHAnsi" w:cstheme="minorHAnsi"/>
-        </w:rPr>
-        <w:t>Exception</w:t>
-      </w:r>
-      <w:proofErr w:type="spellEnd"/>
-      <w:r>
-        <w:rPr>
-          <w:rFonts w:asciiTheme="minorHAnsi" w:hAnsiTheme="minorHAnsi" w:cstheme="minorHAnsi"/>
-        </w:rPr>
-        <w:t xml:space="preserve"> Handling),</w:t>
+        <w:t>Neben den „normalen“ Fehlern, die mit Hilfe von Fehlerbehandlungen (Exception Handling),</w:t>
       </w:r>
       <w:r>
         <w:rPr>
@@ -3817,16 +3505,8 @@
         <w:rPr>
           <w:rFonts w:asciiTheme="minorHAnsi" w:hAnsiTheme="minorHAnsi" w:cstheme="minorHAnsi"/>
         </w:rPr>
-        <w:t xml:space="preserve">Falsche Datenstände durch </w:t>
-      </w:r>
-      <w:proofErr w:type="spellStart"/>
-      <w:r>
-        <w:rPr>
-          <w:rFonts w:asciiTheme="minorHAnsi" w:hAnsiTheme="minorHAnsi" w:cstheme="minorHAnsi"/>
-        </w:rPr>
-        <w:t>Commits</w:t>
-      </w:r>
-      <w:proofErr w:type="spellEnd"/>
+        <w:t>Falsche Datenstände durch Commits</w:t>
+      </w:r>
     </w:p>
     <w:p>
       <w:pPr>
@@ -3931,95 +3611,45 @@
         <w:rPr>
           <w:rFonts w:asciiTheme="minorHAnsi" w:hAnsiTheme="minorHAnsi" w:cstheme="minorHAnsi"/>
         </w:rPr>
-        <w:t xml:space="preserve">Lösungsansätze durch Circuit </w:t>
-      </w:r>
-      <w:proofErr w:type="spellStart"/>
-      <w:r>
-        <w:rPr>
-          <w:rFonts w:asciiTheme="minorHAnsi" w:hAnsiTheme="minorHAnsi" w:cstheme="minorHAnsi"/>
-        </w:rPr>
-        <w:t>Breaker</w:t>
+        <w:t>Lösungsansätze durch Circuit Breaker</w:t>
       </w:r>
       <w:bookmarkEnd w:id="16"/>
       <w:bookmarkEnd w:id="17"/>
-      <w:proofErr w:type="spellEnd"/>
-    </w:p>
-    <w:p>
-      <w:pPr>
-        <w:spacing w:line="360" w:lineRule="auto"/>
-        <w:rPr>
-          <w:rFonts w:asciiTheme="minorHAnsi" w:hAnsiTheme="minorHAnsi" w:cstheme="minorHAnsi"/>
-        </w:rPr>
-      </w:pPr>
-      <w:r>
-        <w:rPr>
-          <w:rFonts w:asciiTheme="minorHAnsi" w:hAnsiTheme="minorHAnsi" w:cstheme="minorHAnsi"/>
-        </w:rPr>
-        <w:t xml:space="preserve">Mit Circuit </w:t>
-      </w:r>
-      <w:proofErr w:type="spellStart"/>
-      <w:r>
-        <w:rPr>
-          <w:rFonts w:asciiTheme="minorHAnsi" w:hAnsiTheme="minorHAnsi" w:cstheme="minorHAnsi"/>
-        </w:rPr>
-        <w:t>Breaker</w:t>
-      </w:r>
-      <w:proofErr w:type="spellEnd"/>
-      <w:r>
-        <w:rPr>
-          <w:rFonts w:asciiTheme="minorHAnsi" w:hAnsiTheme="minorHAnsi" w:cstheme="minorHAnsi"/>
-        </w:rPr>
-        <w:t xml:space="preserve"> kann man oben genannte Fehler behandeln. So kann es beispielsweise sein, dass ein gewünschter Service für längere Zeit ausfällt. Hier würde es keinen Sinn machen, immer wieder einen neuen Verbindungsaufbau zu starten. Mit Hilfe von Circuit </w:t>
-      </w:r>
-      <w:proofErr w:type="spellStart"/>
-      <w:r>
-        <w:rPr>
-          <w:rFonts w:asciiTheme="minorHAnsi" w:hAnsiTheme="minorHAnsi" w:cstheme="minorHAnsi"/>
-        </w:rPr>
-        <w:t>Breaker</w:t>
-      </w:r>
-      <w:proofErr w:type="spellEnd"/>
-      <w:r>
-        <w:rPr>
-          <w:rFonts w:asciiTheme="minorHAnsi" w:hAnsiTheme="minorHAnsi" w:cstheme="minorHAnsi"/>
-        </w:rPr>
-        <w:t xml:space="preserve"> kann der erneute Verbindungsaufbau gesteuert und somit untersagt werden.</w:t>
-      </w:r>
-    </w:p>
-    <w:p>
-      <w:pPr>
-        <w:spacing w:line="360" w:lineRule="auto"/>
-        <w:rPr>
-          <w:rFonts w:asciiTheme="minorHAnsi" w:hAnsiTheme="minorHAnsi" w:cstheme="minorHAnsi"/>
-        </w:rPr>
-      </w:pPr>
-    </w:p>
-    <w:p>
-      <w:pPr>
-        <w:spacing w:line="360" w:lineRule="auto"/>
-        <w:rPr>
-          <w:rFonts w:asciiTheme="minorHAnsi" w:hAnsiTheme="minorHAnsi" w:cstheme="minorHAnsi"/>
-        </w:rPr>
-      </w:pPr>
-      <w:r>
-        <w:rPr>
-          <w:rFonts w:asciiTheme="minorHAnsi" w:hAnsiTheme="minorHAnsi" w:cstheme="minorHAnsi"/>
-        </w:rPr>
-        <w:t xml:space="preserve">Ein weiteres Beispiel ist der Umgang mit Services, die aufgrund hoher Anfragen überlastet sind. Hier kann es dazu kommen, dass das Warten auf den Service kritische Systemressourcen blockiert und somit das gesamte System zum Abstürzen bringen kann. Mit Circuit </w:t>
-      </w:r>
-      <w:proofErr w:type="spellStart"/>
-      <w:r>
-        <w:rPr>
-          <w:rFonts w:asciiTheme="minorHAnsi" w:hAnsiTheme="minorHAnsi" w:cstheme="minorHAnsi"/>
-        </w:rPr>
-        <w:t>Breaker</w:t>
-      </w:r>
-      <w:proofErr w:type="spellEnd"/>
-      <w:r>
-        <w:rPr>
-          <w:rFonts w:asciiTheme="minorHAnsi" w:hAnsiTheme="minorHAnsi" w:cstheme="minorHAnsi"/>
-        </w:rPr>
-        <w:t xml:space="preserve"> kann eine Regelung getroffen werden, die die Ressourcen in so einem Fall dann rechtzeitig wieder frei gibt. Daher werden sich konkurrierende Prozesse gemanagt. So nutzen dann nur noch Services die Ressourcen, die auch tatsächlich verfügbar sind. </w:t>
+    </w:p>
+    <w:p>
+      <w:pPr>
+        <w:spacing w:line="360" w:lineRule="auto"/>
+        <w:rPr>
+          <w:rFonts w:asciiTheme="minorHAnsi" w:hAnsiTheme="minorHAnsi" w:cstheme="minorHAnsi"/>
+        </w:rPr>
+      </w:pPr>
+      <w:r>
+        <w:rPr>
+          <w:rFonts w:asciiTheme="minorHAnsi" w:hAnsiTheme="minorHAnsi" w:cstheme="minorHAnsi"/>
+        </w:rPr>
+        <w:t>Mit Circuit Breaker kann man oben genannte Fehler behandeln. So kann es beispielsweise sein, dass ein gewünschter Service für längere Zeit ausfällt. Hier würde es keinen Sinn machen, immer wieder einen neuen Verbindungsaufbau zu starten. Mit Hilfe von Circuit Breaker kann der erneute Verbindungsaufbau gesteuert und somit untersagt werden.</w:t>
+      </w:r>
+    </w:p>
+    <w:p>
+      <w:pPr>
+        <w:spacing w:line="360" w:lineRule="auto"/>
+        <w:rPr>
+          <w:rFonts w:asciiTheme="minorHAnsi" w:hAnsiTheme="minorHAnsi" w:cstheme="minorHAnsi"/>
+        </w:rPr>
+      </w:pPr>
+    </w:p>
+    <w:p>
+      <w:pPr>
+        <w:spacing w:line="360" w:lineRule="auto"/>
+        <w:rPr>
+          <w:rFonts w:asciiTheme="minorHAnsi" w:hAnsiTheme="minorHAnsi" w:cstheme="minorHAnsi"/>
+        </w:rPr>
+      </w:pPr>
+      <w:r>
+        <w:rPr>
+          <w:rFonts w:asciiTheme="minorHAnsi" w:hAnsiTheme="minorHAnsi" w:cstheme="minorHAnsi"/>
+        </w:rPr>
+        <w:t xml:space="preserve">Ein weiteres Beispiel ist der Umgang mit Services, die aufgrund hoher Anfragen überlastet sind. Hier kann es dazu kommen, dass das Warten auf den Service kritische Systemressourcen blockiert und somit das gesamte System zum Abstürzen bringen kann. Mit Circuit Breaker kann eine Regelung getroffen werden, die die Ressourcen in so einem Fall dann rechtzeitig wieder frei gibt. Daher werden sich konkurrierende Prozesse gemanagt. So nutzen dann nur noch Services die Ressourcen, die auch tatsächlich verfügbar sind. </w:t>
       </w:r>
       <w:r>
         <w:rPr>
@@ -4067,45 +3697,23 @@
         <w:rPr>
           <w:rFonts w:asciiTheme="minorHAnsi" w:hAnsiTheme="minorHAnsi" w:cstheme="minorHAnsi"/>
         </w:rPr>
-        <w:t xml:space="preserve">Funktionsweise von Circuit </w:t>
-      </w:r>
-      <w:proofErr w:type="spellStart"/>
-      <w:r>
-        <w:rPr>
-          <w:rFonts w:asciiTheme="minorHAnsi" w:hAnsiTheme="minorHAnsi" w:cstheme="minorHAnsi"/>
-        </w:rPr>
-        <w:t>Breaker</w:t>
+        <w:t>Funktionsweise von Circuit Breaker</w:t>
       </w:r>
       <w:bookmarkEnd w:id="18"/>
       <w:bookmarkEnd w:id="19"/>
-      <w:proofErr w:type="spellEnd"/>
-    </w:p>
-    <w:p>
-      <w:pPr>
-        <w:spacing w:line="360" w:lineRule="auto"/>
-        <w:rPr>
-          <w:rFonts w:asciiTheme="minorHAnsi" w:hAnsiTheme="minorHAnsi" w:cstheme="minorHAnsi"/>
-        </w:rPr>
-      </w:pPr>
-      <w:r>
-        <w:rPr>
-          <w:rFonts w:asciiTheme="minorHAnsi" w:hAnsiTheme="minorHAnsi" w:cstheme="minorHAnsi"/>
-        </w:rPr>
-        <w:t xml:space="preserve">Grundsätzlich dienen Circuit </w:t>
-      </w:r>
-      <w:proofErr w:type="spellStart"/>
-      <w:r>
-        <w:rPr>
-          <w:rFonts w:asciiTheme="minorHAnsi" w:hAnsiTheme="minorHAnsi" w:cstheme="minorHAnsi"/>
-        </w:rPr>
-        <w:t>Breaker</w:t>
-      </w:r>
-      <w:proofErr w:type="spellEnd"/>
-      <w:r>
-        <w:rPr>
-          <w:rFonts w:asciiTheme="minorHAnsi" w:hAnsiTheme="minorHAnsi" w:cstheme="minorHAnsi"/>
-        </w:rPr>
-        <w:t xml:space="preserve"> dazu, dass man die Anfragen von </w:t>
+    </w:p>
+    <w:p>
+      <w:pPr>
+        <w:spacing w:line="360" w:lineRule="auto"/>
+        <w:rPr>
+          <w:rFonts w:asciiTheme="minorHAnsi" w:hAnsiTheme="minorHAnsi" w:cstheme="minorHAnsi"/>
+        </w:rPr>
+      </w:pPr>
+      <w:r>
+        <w:rPr>
+          <w:rFonts w:asciiTheme="minorHAnsi" w:hAnsiTheme="minorHAnsi" w:cstheme="minorHAnsi"/>
+        </w:rPr>
+        <w:t xml:space="preserve">Grundsätzlich dienen Circuit Breaker dazu, dass man die Anfragen von </w:t>
       </w:r>
       <w:r>
         <w:rPr>
@@ -4177,21 +3785,7 @@
         <w:rPr>
           <w:rFonts w:asciiTheme="minorHAnsi" w:hAnsiTheme="minorHAnsi" w:cstheme="minorHAnsi"/>
         </w:rPr>
-        <w:t xml:space="preserve"> Circuit </w:t>
-      </w:r>
-      <w:proofErr w:type="spellStart"/>
-      <w:r>
-        <w:rPr>
-          <w:rFonts w:asciiTheme="minorHAnsi" w:hAnsiTheme="minorHAnsi" w:cstheme="minorHAnsi"/>
-        </w:rPr>
-        <w:t>Breaker</w:t>
-      </w:r>
-      <w:proofErr w:type="spellEnd"/>
-      <w:r>
-        <w:rPr>
-          <w:rFonts w:asciiTheme="minorHAnsi" w:hAnsiTheme="minorHAnsi" w:cstheme="minorHAnsi"/>
-        </w:rPr>
-        <w:t xml:space="preserve"> zum Einsatz. Diese unterbrechen den „normalen“ Kreislauf. Dies kann zum Beispiel ein Timeout sein, der </w:t>
+        <w:t xml:space="preserve"> Circuit Breaker zum Einsatz. Diese unterbrechen den „normalen“ Kreislauf. Dies kann zum Beispiel ein Timeout sein, der </w:t>
       </w:r>
       <w:r>
         <w:rPr>
@@ -4237,10 +3831,10 @@
           <w:rFonts w:asciiTheme="minorHAnsi" w:hAnsiTheme="minorHAnsi" w:cstheme="minorHAnsi"/>
         </w:rPr>
         <w:object w:dxaOrig="9072" w:dyaOrig="7241" w14:anchorId="730D03B2">
-          <v:shape id="_x0000_i1035" type="#_x0000_t75" style="width:425.2pt;height:318.55pt" o:ole="">
+          <v:shape id="_x0000_i1026" type="#_x0000_t75" style="width:425.25pt;height:318.75pt" o:ole="">
             <v:imagedata r:id="rId12" o:title="" cropbottom="3990f"/>
           </v:shape>
-          <o:OLEObject Type="Embed" ProgID="Word.OpenDocumentText.12" ShapeID="_x0000_i1035" DrawAspect="Content" ObjectID="_1635841254" r:id="rId13"/>
+          <o:OLEObject Type="Embed" ProgID="Word.OpenDocumentText.12" ShapeID="_x0000_i1026" DrawAspect="Content" ObjectID="_1635926138" r:id="rId13"/>
         </w:object>
       </w:r>
     </w:p>
@@ -4294,35 +3888,7 @@
         <w:rPr>
           <w:rFonts w:asciiTheme="minorHAnsi" w:hAnsiTheme="minorHAnsi" w:cstheme="minorHAnsi"/>
         </w:rPr>
-        <w:t xml:space="preserve">: </w:t>
-      </w:r>
-      <w:proofErr w:type="spellStart"/>
-      <w:r>
-        <w:rPr>
-          <w:rFonts w:asciiTheme="minorHAnsi" w:hAnsiTheme="minorHAnsi" w:cstheme="minorHAnsi"/>
-        </w:rPr>
-        <w:t>Cicruit</w:t>
-      </w:r>
-      <w:proofErr w:type="spellEnd"/>
-      <w:r>
-        <w:rPr>
-          <w:rFonts w:asciiTheme="minorHAnsi" w:hAnsiTheme="minorHAnsi" w:cstheme="minorHAnsi"/>
-        </w:rPr>
-        <w:t xml:space="preserve"> </w:t>
-      </w:r>
-      <w:proofErr w:type="spellStart"/>
-      <w:r>
-        <w:rPr>
-          <w:rFonts w:asciiTheme="minorHAnsi" w:hAnsiTheme="minorHAnsi" w:cstheme="minorHAnsi"/>
-        </w:rPr>
-        <w:t>Breaker</w:t>
-      </w:r>
-      <w:proofErr w:type="spellEnd"/>
-      <w:r>
-        <w:rPr>
-          <w:rFonts w:asciiTheme="minorHAnsi" w:hAnsiTheme="minorHAnsi" w:cstheme="minorHAnsi"/>
-        </w:rPr>
-        <w:t xml:space="preserve"> Resilience4j</w:t>
+        <w:t>: Cicruit Breaker Resilience4j</w:t>
       </w:r>
       <w:bookmarkEnd w:id="22"/>
     </w:p>
@@ -4386,19 +3952,11 @@
           <w:rFonts w:asciiTheme="minorHAnsi" w:hAnsiTheme="minorHAnsi" w:cstheme="minorHAnsi"/>
         </w:rPr>
       </w:pPr>
-      <w:proofErr w:type="spellStart"/>
-      <w:r>
-        <w:rPr>
-          <w:rFonts w:asciiTheme="minorHAnsi" w:hAnsiTheme="minorHAnsi" w:cstheme="minorHAnsi"/>
-        </w:rPr>
-        <w:t>Ratelimiter</w:t>
-      </w:r>
-      <w:proofErr w:type="spellEnd"/>
-      <w:r>
-        <w:rPr>
-          <w:rFonts w:asciiTheme="minorHAnsi" w:hAnsiTheme="minorHAnsi" w:cstheme="minorHAnsi"/>
-        </w:rPr>
-        <w:t xml:space="preserve"> </w:t>
+      <w:r>
+        <w:rPr>
+          <w:rFonts w:asciiTheme="minorHAnsi" w:hAnsiTheme="minorHAnsi" w:cstheme="minorHAnsi"/>
+        </w:rPr>
+        <w:t xml:space="preserve">Ratelimiter </w:t>
       </w:r>
     </w:p>
     <w:p>
@@ -4413,14 +3971,12 @@
           <w:rFonts w:asciiTheme="minorHAnsi" w:hAnsiTheme="minorHAnsi" w:cstheme="minorHAnsi"/>
         </w:rPr>
       </w:pPr>
-      <w:proofErr w:type="spellStart"/>
       <w:r>
         <w:rPr>
           <w:rFonts w:asciiTheme="minorHAnsi" w:hAnsiTheme="minorHAnsi" w:cstheme="minorHAnsi"/>
         </w:rPr>
         <w:t>Bulkhead</w:t>
       </w:r>
-      <w:proofErr w:type="spellEnd"/>
     </w:p>
     <w:p>
       <w:pPr>
@@ -4434,14 +3990,12 @@
           <w:rFonts w:asciiTheme="minorHAnsi" w:hAnsiTheme="minorHAnsi" w:cstheme="minorHAnsi"/>
         </w:rPr>
       </w:pPr>
-      <w:proofErr w:type="spellStart"/>
       <w:r>
         <w:rPr>
           <w:rFonts w:asciiTheme="minorHAnsi" w:hAnsiTheme="minorHAnsi" w:cstheme="minorHAnsi"/>
         </w:rPr>
         <w:t>Retry</w:t>
       </w:r>
-      <w:proofErr w:type="spellEnd"/>
     </w:p>
     <w:p>
       <w:pPr>
@@ -4474,14 +4028,12 @@
           <w:rFonts w:asciiTheme="minorHAnsi" w:hAnsiTheme="minorHAnsi" w:cstheme="minorHAnsi"/>
         </w:rPr>
       </w:pPr>
-      <w:proofErr w:type="spellStart"/>
       <w:r>
         <w:rPr>
           <w:rFonts w:asciiTheme="minorHAnsi" w:hAnsiTheme="minorHAnsi" w:cstheme="minorHAnsi"/>
         </w:rPr>
         <w:t>Timelimiter</w:t>
       </w:r>
-      <w:proofErr w:type="spellEnd"/>
     </w:p>
     <w:p>
       <w:pPr>
@@ -4505,7 +4057,6 @@
         </w:rPr>
         <w:t xml:space="preserve">Ein weiterer Anwendungsbereich bei Resilience4j ist der sogenannte </w:t>
       </w:r>
-      <w:proofErr w:type="spellStart"/>
       <w:r>
         <w:rPr>
           <w:rFonts w:asciiTheme="minorHAnsi" w:hAnsiTheme="minorHAnsi" w:cstheme="minorHAnsi"/>
@@ -4516,62 +4067,13 @@
         <w:rPr>
           <w:rFonts w:asciiTheme="minorHAnsi" w:hAnsiTheme="minorHAnsi" w:cstheme="minorHAnsi"/>
         </w:rPr>
-        <w:t>atelimiter</w:t>
-      </w:r>
-      <w:proofErr w:type="spellEnd"/>
-      <w:r>
-        <w:rPr>
-          <w:rFonts w:asciiTheme="minorHAnsi" w:hAnsiTheme="minorHAnsi" w:cstheme="minorHAnsi"/>
-        </w:rPr>
-        <w:t xml:space="preserve">, im deutschen als Ratenbegrenzer bezeichnet. Diese Funktion ermöglicht, dass Zugriffe auf bestimmte Dienste eingeschränkt werden. </w:t>
-      </w:r>
-      <w:r>
-        <w:rPr>
-          <w:rFonts w:asciiTheme="minorHAnsi" w:hAnsiTheme="minorHAnsi" w:cstheme="minorHAnsi"/>
-        </w:rPr>
-        <w:t xml:space="preserve">Der </w:t>
-      </w:r>
-      <w:proofErr w:type="spellStart"/>
-      <w:r>
-        <w:rPr>
-          <w:rFonts w:asciiTheme="minorHAnsi" w:hAnsiTheme="minorHAnsi" w:cstheme="minorHAnsi"/>
-        </w:rPr>
-        <w:t>Ratelimiter</w:t>
-      </w:r>
-      <w:proofErr w:type="spellEnd"/>
-      <w:r>
-        <w:rPr>
-          <w:rFonts w:asciiTheme="minorHAnsi" w:hAnsiTheme="minorHAnsi" w:cstheme="minorHAnsi"/>
-        </w:rPr>
-        <w:t xml:space="preserve"> ist sehr ähnlich zum Circuit </w:t>
-      </w:r>
-      <w:proofErr w:type="spellStart"/>
-      <w:r>
-        <w:rPr>
-          <w:rFonts w:asciiTheme="minorHAnsi" w:hAnsiTheme="minorHAnsi" w:cstheme="minorHAnsi"/>
-        </w:rPr>
-        <w:t>Breaker</w:t>
-      </w:r>
-      <w:proofErr w:type="spellEnd"/>
-      <w:r>
-        <w:rPr>
-          <w:rFonts w:asciiTheme="minorHAnsi" w:hAnsiTheme="minorHAnsi" w:cstheme="minorHAnsi"/>
-        </w:rPr>
-        <w:t xml:space="preserve"> aufgebaut, wie man es im vorangegangenen Beispiel bereits erkennen konnte. Es können dabei der Zeitraum der </w:t>
-      </w:r>
-      <w:proofErr w:type="spellStart"/>
-      <w:r>
-        <w:rPr>
-          <w:rFonts w:asciiTheme="minorHAnsi" w:hAnsiTheme="minorHAnsi" w:cstheme="minorHAnsi"/>
-        </w:rPr>
-        <w:t>Limitaktualisierungen</w:t>
-      </w:r>
-      <w:proofErr w:type="spellEnd"/>
-      <w:r>
-        <w:rPr>
-          <w:rFonts w:asciiTheme="minorHAnsi" w:hAnsiTheme="minorHAnsi" w:cstheme="minorHAnsi"/>
-        </w:rPr>
-        <w:t xml:space="preserve">, die Berechtigungsgrenze für </w:t>
+        <w:t xml:space="preserve">atelimiter, im deutschen als Ratenbegrenzer bezeichnet. Diese Funktion ermöglicht, dass Zugriffe auf bestimmte Dienste eingeschränkt werden. </w:t>
+      </w:r>
+      <w:r>
+        <w:rPr>
+          <w:rFonts w:asciiTheme="minorHAnsi" w:hAnsiTheme="minorHAnsi" w:cstheme="minorHAnsi"/>
+        </w:rPr>
+        <w:t xml:space="preserve">Der Ratelimiter ist sehr ähnlich zum Circuit Breaker aufgebaut, wie man es im vorangegangenen Beispiel bereits erkennen konnte. Es können dabei der Zeitraum der Limitaktualisierungen, die Berechtigungsgrenze für </w:t>
       </w:r>
       <w:r>
         <w:rPr>
@@ -4592,63 +4094,21 @@
         <w:rPr>
           <w:rFonts w:asciiTheme="minorHAnsi" w:hAnsiTheme="minorHAnsi" w:cstheme="minorHAnsi"/>
         </w:rPr>
-        <w:t xml:space="preserve">Des Weiteren können mit dem </w:t>
-      </w:r>
-      <w:proofErr w:type="spellStart"/>
-      <w:r>
-        <w:rPr>
-          <w:rFonts w:asciiTheme="minorHAnsi" w:hAnsiTheme="minorHAnsi" w:cstheme="minorHAnsi"/>
-        </w:rPr>
-        <w:t>Bulkhead</w:t>
-      </w:r>
-      <w:proofErr w:type="spellEnd"/>
-      <w:r>
-        <w:rPr>
-          <w:rFonts w:asciiTheme="minorHAnsi" w:hAnsiTheme="minorHAnsi" w:cstheme="minorHAnsi"/>
-        </w:rPr>
-        <w:t xml:space="preserve"> die Anzahl gleichzeitiger Aufrufe zu einem bestimmten Dienst begrenzt werden. Wird die Abhängigkeit von </w:t>
-      </w:r>
-      <w:proofErr w:type="spellStart"/>
-      <w:r>
-        <w:rPr>
-          <w:rFonts w:asciiTheme="minorHAnsi" w:hAnsiTheme="minorHAnsi" w:cstheme="minorHAnsi"/>
-        </w:rPr>
-        <w:t>Bulkhead</w:t>
-      </w:r>
-      <w:proofErr w:type="spellEnd"/>
-      <w:r>
-        <w:rPr>
-          <w:rFonts w:asciiTheme="minorHAnsi" w:hAnsiTheme="minorHAnsi" w:cstheme="minorHAnsi"/>
-        </w:rPr>
-        <w:t xml:space="preserve"> benötigt und implementiert, können die maximale Anzahl paralleler Ausführungen angegeben werden, sowie die maximale Zeitdauer, die ein Thread bei der Ausführung einzutreten wartet.</w:t>
-      </w:r>
-    </w:p>
-    <w:p>
-      <w:pPr>
-        <w:spacing w:line="360" w:lineRule="auto"/>
-        <w:rPr>
-          <w:rFonts w:asciiTheme="minorHAnsi" w:hAnsiTheme="minorHAnsi" w:cstheme="minorHAnsi"/>
-        </w:rPr>
-      </w:pPr>
-      <w:r>
-        <w:rPr>
-          <w:rFonts w:asciiTheme="minorHAnsi" w:hAnsiTheme="minorHAnsi" w:cstheme="minorHAnsi"/>
-        </w:rPr>
-        <w:t xml:space="preserve">Die Funktion </w:t>
-      </w:r>
-      <w:proofErr w:type="spellStart"/>
-      <w:r>
-        <w:rPr>
-          <w:rFonts w:asciiTheme="minorHAnsi" w:hAnsiTheme="minorHAnsi" w:cstheme="minorHAnsi"/>
-        </w:rPr>
-        <w:t>Retry</w:t>
-      </w:r>
-      <w:proofErr w:type="spellEnd"/>
-      <w:r>
-        <w:rPr>
-          <w:rFonts w:asciiTheme="minorHAnsi" w:hAnsiTheme="minorHAnsi" w:cstheme="minorHAnsi"/>
-        </w:rPr>
-        <w:t xml:space="preserve">, erlaubt es </w:t>
+        <w:t>Des Weiteren können mit dem Bulkhead die Anzahl gleichzeitiger Aufrufe zu einem bestimmten Dienst begrenzt werden. Wird die Abhängigkeit von Bulkhead benötigt und implementiert, können die maximale Anzahl paralleler Ausführungen angegeben werden, sowie die maximale Zeitdauer, die ein Thread bei der Ausführung einzutreten wartet.</w:t>
+      </w:r>
+    </w:p>
+    <w:p>
+      <w:pPr>
+        <w:spacing w:line="360" w:lineRule="auto"/>
+        <w:rPr>
+          <w:rFonts w:asciiTheme="minorHAnsi" w:hAnsiTheme="minorHAnsi" w:cstheme="minorHAnsi"/>
+        </w:rPr>
+      </w:pPr>
+      <w:r>
+        <w:rPr>
+          <w:rFonts w:asciiTheme="minorHAnsi" w:hAnsiTheme="minorHAnsi" w:cstheme="minorHAnsi"/>
+        </w:rPr>
+        <w:t xml:space="preserve">Die Funktion Retry, erlaubt es </w:t>
       </w:r>
       <w:r>
         <w:rPr>
@@ -4680,128 +4140,22 @@
         <w:rPr>
           <w:rFonts w:asciiTheme="minorHAnsi" w:hAnsiTheme="minorHAnsi" w:cstheme="minorHAnsi"/>
         </w:rPr>
-        <w:t xml:space="preserve">Mit dem Cache, dem sogenannten Zwischenspeicher, wird eine etwas andere Implementierung durchgeführt, als es bisher bei den vorangegangenen Modulen der Fall ist.  Es wird eine Zwischenspeicherung durch die Implementierung vom sogenannten JSR-107 Cache durchgeführt. Resilience4j bietet hier einfach die Möglichkeit dieses anzuwenden. Die API unterstütz hier nur die Typen </w:t>
-      </w:r>
-      <w:proofErr w:type="gramStart"/>
-      <w:r>
-        <w:rPr>
-          <w:rFonts w:asciiTheme="minorHAnsi" w:hAnsiTheme="minorHAnsi" w:cstheme="minorHAnsi"/>
-        </w:rPr>
-        <w:t>Supplier</w:t>
-      </w:r>
-      <w:proofErr w:type="gramEnd"/>
-      <w:r>
-        <w:rPr>
-          <w:rFonts w:asciiTheme="minorHAnsi" w:hAnsiTheme="minorHAnsi" w:cstheme="minorHAnsi"/>
-        </w:rPr>
-        <w:t xml:space="preserve"> und </w:t>
-      </w:r>
-      <w:proofErr w:type="spellStart"/>
-      <w:r>
-        <w:rPr>
-          <w:rFonts w:asciiTheme="minorHAnsi" w:hAnsiTheme="minorHAnsi" w:cstheme="minorHAnsi"/>
-        </w:rPr>
-        <w:t>Callable</w:t>
-      </w:r>
-      <w:proofErr w:type="spellEnd"/>
-      <w:r>
-        <w:rPr>
-          <w:rFonts w:asciiTheme="minorHAnsi" w:hAnsiTheme="minorHAnsi" w:cstheme="minorHAnsi"/>
-        </w:rPr>
-        <w:t>.</w:t>
-      </w:r>
-    </w:p>
-    <w:p>
-      <w:pPr>
-        <w:spacing w:line="360" w:lineRule="auto"/>
-        <w:rPr>
-          <w:rFonts w:asciiTheme="minorHAnsi" w:hAnsiTheme="minorHAnsi" w:cstheme="minorHAnsi"/>
-        </w:rPr>
-      </w:pPr>
-      <w:r>
-        <w:rPr>
-          <w:rFonts w:asciiTheme="minorHAnsi" w:hAnsiTheme="minorHAnsi" w:cstheme="minorHAnsi"/>
-        </w:rPr>
-        <w:t xml:space="preserve">Wird ein </w:t>
-      </w:r>
-      <w:proofErr w:type="spellStart"/>
-      <w:r>
-        <w:rPr>
-          <w:rFonts w:asciiTheme="minorHAnsi" w:hAnsiTheme="minorHAnsi" w:cstheme="minorHAnsi"/>
-        </w:rPr>
-        <w:t>Timelimiter</w:t>
-      </w:r>
-      <w:proofErr w:type="spellEnd"/>
-      <w:r>
-        <w:rPr>
-          <w:rFonts w:asciiTheme="minorHAnsi" w:hAnsiTheme="minorHAnsi" w:cstheme="minorHAnsi"/>
-        </w:rPr>
-        <w:t xml:space="preserve"> hinzugefügt, bedeutet dies, dass es ermöglicht wird, die Zeit einzuschränken, die ein </w:t>
-      </w:r>
-      <w:proofErr w:type="gramStart"/>
-      <w:r>
-        <w:rPr>
-          <w:rFonts w:asciiTheme="minorHAnsi" w:hAnsiTheme="minorHAnsi" w:cstheme="minorHAnsi"/>
-        </w:rPr>
-        <w:t>Remote</w:t>
-      </w:r>
-      <w:proofErr w:type="gramEnd"/>
-      <w:r>
-        <w:rPr>
-          <w:rFonts w:asciiTheme="minorHAnsi" w:hAnsiTheme="minorHAnsi" w:cstheme="minorHAnsi"/>
-        </w:rPr>
-        <w:t xml:space="preserve"> Service benötigt. Ein </w:t>
-      </w:r>
-      <w:proofErr w:type="spellStart"/>
-      <w:r>
-        <w:rPr>
-          <w:rFonts w:asciiTheme="minorHAnsi" w:hAnsiTheme="minorHAnsi" w:cstheme="minorHAnsi"/>
-        </w:rPr>
-        <w:t>Timelimiter</w:t>
-      </w:r>
-      <w:proofErr w:type="spellEnd"/>
-      <w:r>
-        <w:rPr>
-          <w:rFonts w:asciiTheme="minorHAnsi" w:hAnsiTheme="minorHAnsi" w:cstheme="minorHAnsi"/>
-        </w:rPr>
-        <w:t xml:space="preserve"> kann ein konfiguriertes Timeout besitzen. Resilience4j kann dann prüfen, ob ein erwartetes Timeout aufgerufen wird. Des Weiteren ist der </w:t>
-      </w:r>
-      <w:proofErr w:type="spellStart"/>
-      <w:r>
-        <w:rPr>
-          <w:rFonts w:asciiTheme="minorHAnsi" w:hAnsiTheme="minorHAnsi" w:cstheme="minorHAnsi"/>
-        </w:rPr>
-        <w:t>Timelimiter</w:t>
-      </w:r>
-      <w:proofErr w:type="spellEnd"/>
-      <w:r>
-        <w:rPr>
-          <w:rFonts w:asciiTheme="minorHAnsi" w:hAnsiTheme="minorHAnsi" w:cstheme="minorHAnsi"/>
-        </w:rPr>
-        <w:t xml:space="preserve"> mit dem Circuit </w:t>
-      </w:r>
-      <w:proofErr w:type="spellStart"/>
-      <w:r>
-        <w:rPr>
-          <w:rFonts w:asciiTheme="minorHAnsi" w:hAnsiTheme="minorHAnsi" w:cstheme="minorHAnsi"/>
-        </w:rPr>
-        <w:t>Breaker</w:t>
-      </w:r>
-      <w:proofErr w:type="spellEnd"/>
-      <w:r>
-        <w:rPr>
-          <w:rFonts w:asciiTheme="minorHAnsi" w:hAnsiTheme="minorHAnsi" w:cstheme="minorHAnsi"/>
-        </w:rPr>
-        <w:t xml:space="preserve"> </w:t>
-      </w:r>
-      <w:proofErr w:type="spellStart"/>
-      <w:r>
-        <w:rPr>
-          <w:rFonts w:asciiTheme="minorHAnsi" w:hAnsiTheme="minorHAnsi" w:cstheme="minorHAnsi"/>
-        </w:rPr>
-        <w:t>komobinierbar</w:t>
-      </w:r>
-      <w:proofErr w:type="spellEnd"/>
+        <w:t>Mit dem Cache, dem sogenannten Zwischenspeicher, wird eine etwas andere Implementierung durchgeführt, als es bisher bei den vorangegangenen Modulen der Fall ist.  Es wird eine Zwischenspeicherung durch die Implementierung vom sogenannten JSR-107 Cache durchgeführt. Resilience4j bietet hier einfach die Möglichkeit dieses anzuwenden. Die API unterstütz hier nur die Typen Supplier und Callable.</w:t>
+      </w:r>
+    </w:p>
+    <w:p>
+      <w:pPr>
+        <w:spacing w:line="360" w:lineRule="auto"/>
+        <w:rPr>
+          <w:rFonts w:asciiTheme="minorHAnsi" w:hAnsiTheme="minorHAnsi" w:cstheme="minorHAnsi"/>
+        </w:rPr>
+      </w:pPr>
+      <w:r>
+        <w:rPr>
+          <w:rFonts w:asciiTheme="minorHAnsi" w:hAnsiTheme="minorHAnsi" w:cstheme="minorHAnsi"/>
+        </w:rPr>
+        <w:t>Wird ein Timelimiter hinzugefügt, bedeutet dies, dass es ermöglicht wird, die Zeit einzuschränken, die ein Remote Service benötigt. Ein Timelimiter kann ein konfiguriertes Timeout besitzen. Resilience4j kann dann prüfen, ob ein erwartetes Timeout aufgerufen wird. Des Weiteren ist der Timelimiter mit dem Circuit Breaker komobinierbar</w:t>
+      </w:r>
       <w:r>
         <w:rPr>
           <w:rFonts w:asciiTheme="minorHAnsi" w:hAnsiTheme="minorHAnsi" w:cstheme="minorHAnsi"/>
@@ -4900,35 +4254,7 @@
         <w:rPr>
           <w:rFonts w:asciiTheme="minorHAnsi" w:hAnsiTheme="minorHAnsi" w:cstheme="minorHAnsi"/>
         </w:rPr>
-        <w:t xml:space="preserve"> REST-</w:t>
-      </w:r>
-      <w:proofErr w:type="spellStart"/>
-      <w:r>
-        <w:rPr>
-          <w:rFonts w:asciiTheme="minorHAnsi" w:hAnsiTheme="minorHAnsi" w:cstheme="minorHAnsi"/>
-        </w:rPr>
-        <w:t>Requests</w:t>
-      </w:r>
-      <w:proofErr w:type="spellEnd"/>
-      <w:r>
-        <w:rPr>
-          <w:rFonts w:asciiTheme="minorHAnsi" w:hAnsiTheme="minorHAnsi" w:cstheme="minorHAnsi"/>
-        </w:rPr>
-        <w:t xml:space="preserve"> durchzuführen. Dies dient der Kommunikation zwischen Client und Server. In der Regel werden hier GET-</w:t>
-      </w:r>
-      <w:proofErr w:type="spellStart"/>
-      <w:r>
-        <w:rPr>
-          <w:rFonts w:asciiTheme="minorHAnsi" w:hAnsiTheme="minorHAnsi" w:cstheme="minorHAnsi"/>
-        </w:rPr>
-        <w:t>Requests</w:t>
-      </w:r>
-      <w:proofErr w:type="spellEnd"/>
-      <w:r>
-        <w:rPr>
-          <w:rFonts w:asciiTheme="minorHAnsi" w:hAnsiTheme="minorHAnsi" w:cstheme="minorHAnsi"/>
-        </w:rPr>
-        <w:t xml:space="preserve"> ausgeführt die der Client an den Server sendet. Dieser antwortet dann auf den Request und sendet, sofern eine gültige Anfrage vorliegt, eine entsprechende Antwort an den Client. Andernfalls wird eine entsprechende Fehlermeldung gesendet.</w:t>
+        <w:t xml:space="preserve"> REST-Requests durchzuführen. Dies dient der Kommunikation zwischen Client und Server. In der Regel werden hier GET-Requests ausgeführt die der Client an den Server sendet. Dieser antwortet dann auf den Request und sendet, sofern eine gültige Anfrage vorliegt, eine entsprechende Antwort an den Client. Andernfalls wird eine entsprechende Fehlermeldung gesendet.</w:t>
       </w:r>
     </w:p>
     <w:p>
@@ -4953,17 +4279,9 @@
           <w:rFonts w:asciiTheme="minorHAnsi" w:hAnsiTheme="minorHAnsi" w:cstheme="minorHAnsi"/>
         </w:rPr>
         <w:lastRenderedPageBreak/>
-        <w:t xml:space="preserve">Bibliothek </w:t>
-      </w:r>
-      <w:proofErr w:type="spellStart"/>
-      <w:r>
-        <w:rPr>
-          <w:rFonts w:asciiTheme="minorHAnsi" w:hAnsiTheme="minorHAnsi" w:cstheme="minorHAnsi"/>
-        </w:rPr>
-        <w:t>Hystrix</w:t>
+        <w:t>Bibliothek Hystrix</w:t>
       </w:r>
       <w:bookmarkEnd w:id="26"/>
-      <w:proofErr w:type="spellEnd"/>
     </w:p>
     <w:p>
       <w:pPr>
@@ -4977,63 +4295,7 @@
         <w:rPr>
           <w:rFonts w:asciiTheme="minorHAnsi" w:hAnsiTheme="minorHAnsi" w:cstheme="minorHAnsi"/>
         </w:rPr>
-        <w:t xml:space="preserve">Auch </w:t>
-      </w:r>
-      <w:proofErr w:type="spellStart"/>
-      <w:r>
-        <w:rPr>
-          <w:rFonts w:asciiTheme="minorHAnsi" w:hAnsiTheme="minorHAnsi" w:cstheme="minorHAnsi"/>
-        </w:rPr>
-        <w:t>Hystrix</w:t>
-      </w:r>
-      <w:proofErr w:type="spellEnd"/>
-      <w:r>
-        <w:rPr>
-          <w:rFonts w:asciiTheme="minorHAnsi" w:hAnsiTheme="minorHAnsi" w:cstheme="minorHAnsi"/>
-        </w:rPr>
-        <w:t xml:space="preserve"> ist eine Entwicklung von Netflix. </w:t>
-      </w:r>
-      <w:proofErr w:type="spellStart"/>
-      <w:r>
-        <w:rPr>
-          <w:rFonts w:asciiTheme="minorHAnsi" w:hAnsiTheme="minorHAnsi" w:cstheme="minorHAnsi"/>
-        </w:rPr>
-        <w:t>Hystrix</w:t>
-      </w:r>
-      <w:proofErr w:type="spellEnd"/>
-      <w:r>
-        <w:rPr>
-          <w:rFonts w:asciiTheme="minorHAnsi" w:hAnsiTheme="minorHAnsi" w:cstheme="minorHAnsi"/>
-        </w:rPr>
-        <w:t xml:space="preserve"> kann mit Java, Java EE und Spring eingesetzt werden. Dabei wird es als </w:t>
-      </w:r>
-      <w:proofErr w:type="spellStart"/>
-      <w:r>
-        <w:rPr>
-          <w:rFonts w:asciiTheme="minorHAnsi" w:hAnsiTheme="minorHAnsi" w:cstheme="minorHAnsi"/>
-        </w:rPr>
-        <w:t>Dependency</w:t>
-      </w:r>
-      <w:proofErr w:type="spellEnd"/>
-      <w:r>
-        <w:rPr>
-          <w:rFonts w:asciiTheme="minorHAnsi" w:hAnsiTheme="minorHAnsi" w:cstheme="minorHAnsi"/>
-        </w:rPr>
-        <w:t xml:space="preserve"> im Projekt eingebunden und hat immer die Möglichkeiten, </w:t>
-      </w:r>
-      <w:proofErr w:type="spellStart"/>
-      <w:r>
-        <w:rPr>
-          <w:rFonts w:asciiTheme="minorHAnsi" w:hAnsiTheme="minorHAnsi" w:cstheme="minorHAnsi"/>
-        </w:rPr>
-        <w:t>Hystrix</w:t>
-      </w:r>
-      <w:proofErr w:type="spellEnd"/>
-      <w:r>
-        <w:rPr>
-          <w:rFonts w:asciiTheme="minorHAnsi" w:hAnsiTheme="minorHAnsi" w:cstheme="minorHAnsi"/>
-        </w:rPr>
-        <w:t xml:space="preserve"> in seinem Code zu verwenden. Das Command Patterns </w:t>
+        <w:t xml:space="preserve">Auch Hystrix ist eine Entwicklung von Netflix. Hystrix kann mit Java, Java EE und Spring eingesetzt werden. Dabei wird es als Dependency im Projekt eingebunden und hat immer die Möglichkeiten, Hystrix in seinem Code zu verwenden. Das Command Patterns </w:t>
       </w:r>
       <w:r>
         <w:rPr>
@@ -5045,21 +4307,7 @@
         <w:rPr>
           <w:rFonts w:asciiTheme="minorHAnsi" w:hAnsiTheme="minorHAnsi" w:cstheme="minorHAnsi"/>
         </w:rPr>
-        <w:t xml:space="preserve">pielt bei </w:t>
-      </w:r>
-      <w:proofErr w:type="spellStart"/>
-      <w:r>
-        <w:rPr>
-          <w:rFonts w:asciiTheme="minorHAnsi" w:hAnsiTheme="minorHAnsi" w:cstheme="minorHAnsi"/>
-        </w:rPr>
-        <w:t>Hystrix</w:t>
-      </w:r>
-      <w:proofErr w:type="spellEnd"/>
-      <w:r>
-        <w:rPr>
-          <w:rFonts w:asciiTheme="minorHAnsi" w:hAnsiTheme="minorHAnsi" w:cstheme="minorHAnsi"/>
-        </w:rPr>
-        <w:t xml:space="preserve"> eine wichtige Rolle, allerdings muss für jeden externen Service Aufruf ein </w:t>
+        <w:t xml:space="preserve">pielt bei Hystrix eine wichtige Rolle, allerdings muss für jeden externen Service Aufruf ein </w:t>
       </w:r>
       <w:r>
         <w:rPr>
@@ -5071,55 +4319,13 @@
         <w:rPr>
           <w:rFonts w:asciiTheme="minorHAnsi" w:hAnsiTheme="minorHAnsi" w:cstheme="minorHAnsi"/>
         </w:rPr>
-        <w:t xml:space="preserve"> </w:t>
-      </w:r>
-      <w:proofErr w:type="spellStart"/>
-      <w:r>
-        <w:rPr>
-          <w:rFonts w:asciiTheme="minorHAnsi" w:hAnsiTheme="minorHAnsi" w:cstheme="minorHAnsi"/>
-        </w:rPr>
-        <w:t>Fallback</w:t>
-      </w:r>
-      <w:proofErr w:type="spellEnd"/>
-      <w:r>
-        <w:rPr>
-          <w:rFonts w:asciiTheme="minorHAnsi" w:hAnsiTheme="minorHAnsi" w:cstheme="minorHAnsi"/>
-        </w:rPr>
-        <w:t xml:space="preserve"> bereitgestellt werden. Mit </w:t>
-      </w:r>
-      <w:proofErr w:type="spellStart"/>
-      <w:r>
-        <w:rPr>
-          <w:rFonts w:asciiTheme="minorHAnsi" w:hAnsiTheme="minorHAnsi" w:cstheme="minorHAnsi"/>
-        </w:rPr>
-        <w:t>Hystrix</w:t>
-      </w:r>
-      <w:proofErr w:type="spellEnd"/>
-      <w:r>
-        <w:rPr>
-          <w:rFonts w:asciiTheme="minorHAnsi" w:hAnsiTheme="minorHAnsi" w:cstheme="minorHAnsi"/>
-        </w:rPr>
-        <w:t xml:space="preserve"> werden ebenfalls größere Mengen an Konfigurationen ausgeliefert, die es ermöglicht mit Default Parametern weitgehendste Entwicklungen durchzuführen</w:t>
-      </w:r>
-      <w:r>
-        <w:rPr>
-          <w:rFonts w:asciiTheme="minorHAnsi" w:hAnsiTheme="minorHAnsi" w:cstheme="minorHAnsi"/>
-        </w:rPr>
-        <w:t xml:space="preserve"> (vgl. Nicolas </w:t>
-      </w:r>
-      <w:proofErr w:type="spellStart"/>
-      <w:r>
-        <w:rPr>
-          <w:rFonts w:asciiTheme="minorHAnsi" w:hAnsiTheme="minorHAnsi" w:cstheme="minorHAnsi"/>
-        </w:rPr>
-        <w:t>Fränkel</w:t>
-      </w:r>
-      <w:proofErr w:type="spellEnd"/>
-      <w:r>
-        <w:rPr>
-          <w:rFonts w:asciiTheme="minorHAnsi" w:hAnsiTheme="minorHAnsi" w:cstheme="minorHAnsi"/>
-        </w:rPr>
-        <w:t>).</w:t>
+        <w:t xml:space="preserve"> Fallback bereitgestellt werden. Mit Hystrix werden ebenfalls größere Mengen an Konfigurationen ausgeliefert, die es ermöglicht mit Default Parametern weitgehendste Entwicklungen durchzuführen</w:t>
+      </w:r>
+      <w:r>
+        <w:rPr>
+          <w:rFonts w:asciiTheme="minorHAnsi" w:hAnsiTheme="minorHAnsi" w:cstheme="minorHAnsi"/>
+        </w:rPr>
+        <w:t xml:space="preserve"> (vgl. Nicolas Fränkel).</w:t>
       </w:r>
     </w:p>
     <w:p>
@@ -5195,42 +4401,31 @@
       <w:r>
         <w:t xml:space="preserve">Abbildung </w:t>
       </w:r>
-      <w:fldSimple w:instr=" SEQ Abbildung \* ARABIC ">
-        <w:r>
-          <w:rPr>
-            <w:noProof/>
-          </w:rPr>
-          <w:t>2</w:t>
-        </w:r>
-      </w:fldSimple>
-      <w:r>
-        <w:t>: Klassendiagram</w:t>
-      </w:r>
-      <w:r>
-        <w:t xml:space="preserve"> </w:t>
-      </w:r>
-      <w:proofErr w:type="spellStart"/>
-      <w:r>
-        <w:t>Hystrix’s</w:t>
-      </w:r>
-      <w:proofErr w:type="spellEnd"/>
-      <w:r>
-        <w:t xml:space="preserve"> Model </w:t>
-      </w:r>
-      <w:proofErr w:type="spellStart"/>
-      <w:r>
-        <w:t>by</w:t>
-      </w:r>
-      <w:proofErr w:type="spellEnd"/>
-      <w:r>
-        <w:t xml:space="preserve"> Nicolas </w:t>
-      </w:r>
-      <w:proofErr w:type="spellStart"/>
-      <w:r>
-        <w:t>Fränkel</w:t>
+      <w:r>
+        <w:fldChar w:fldCharType="begin"/>
+      </w:r>
+      <w:r>
+        <w:instrText xml:space="preserve"> SEQ Abbildung \* ARABIC </w:instrText>
+      </w:r>
+      <w:r>
+        <w:fldChar w:fldCharType="separate"/>
+      </w:r>
+      <w:r>
+        <w:rPr>
+          <w:noProof/>
+        </w:rPr>
+        <w:t>2</w:t>
+      </w:r>
+      <w:r>
+        <w:rPr>
+          <w:noProof/>
+        </w:rPr>
+        <w:fldChar w:fldCharType="end"/>
+      </w:r>
+      <w:r>
+        <w:t>: Klassendiagram Hystrix’s Model by Nicolas Fränkel</w:t>
       </w:r>
       <w:bookmarkEnd w:id="27"/>
-      <w:proofErr w:type="spellEnd"/>
     </w:p>
     <w:p>
       <w:pPr>
@@ -5244,21 +4439,7 @@
         <w:rPr>
           <w:rFonts w:asciiTheme="minorHAnsi" w:hAnsiTheme="minorHAnsi" w:cstheme="minorHAnsi"/>
         </w:rPr>
-        <w:t xml:space="preserve">Features von </w:t>
-      </w:r>
-      <w:proofErr w:type="spellStart"/>
-      <w:r>
-        <w:rPr>
-          <w:rFonts w:asciiTheme="minorHAnsi" w:hAnsiTheme="minorHAnsi" w:cstheme="minorHAnsi"/>
-        </w:rPr>
-        <w:t>Hystrix</w:t>
-      </w:r>
-      <w:proofErr w:type="spellEnd"/>
-      <w:r>
-        <w:rPr>
-          <w:rFonts w:asciiTheme="minorHAnsi" w:hAnsiTheme="minorHAnsi" w:cstheme="minorHAnsi"/>
-        </w:rPr>
-        <w:t>:</w:t>
+        <w:t>Features von Hystrix:</w:t>
       </w:r>
     </w:p>
     <w:p>
@@ -5441,7 +4622,6 @@
           <w:szCs w:val="24"/>
         </w:rPr>
       </w:pPr>
-      <w:proofErr w:type="spellStart"/>
       <w:r>
         <w:rPr>
           <w:rFonts w:asciiTheme="minorHAnsi" w:hAnsiTheme="minorHAnsi" w:cstheme="minorHAnsi"/>
@@ -5449,7 +4629,6 @@
         </w:rPr>
         <w:t>Fallback</w:t>
       </w:r>
-      <w:proofErr w:type="spellEnd"/>
       <w:r>
         <w:rPr>
           <w:rFonts w:asciiTheme="minorHAnsi" w:hAnsiTheme="minorHAnsi" w:cstheme="minorHAnsi"/>
@@ -5457,31 +4636,13 @@
         </w:rPr>
         <w:t xml:space="preserve"> und </w:t>
       </w:r>
-      <w:proofErr w:type="spellStart"/>
       <w:r>
         <w:rPr>
           <w:rFonts w:asciiTheme="minorHAnsi" w:hAnsiTheme="minorHAnsi" w:cstheme="minorHAnsi"/>
           <w:szCs w:val="24"/>
         </w:rPr>
-        <w:t>gracefully</w:t>
-      </w:r>
-      <w:proofErr w:type="spellEnd"/>
-      <w:r>
-        <w:rPr>
-          <w:rFonts w:asciiTheme="minorHAnsi" w:hAnsiTheme="minorHAnsi" w:cstheme="minorHAnsi"/>
-          <w:szCs w:val="24"/>
-        </w:rPr>
-        <w:t xml:space="preserve"> </w:t>
-      </w:r>
-      <w:proofErr w:type="spellStart"/>
-      <w:r>
-        <w:rPr>
-          <w:rFonts w:asciiTheme="minorHAnsi" w:hAnsiTheme="minorHAnsi" w:cstheme="minorHAnsi"/>
-          <w:szCs w:val="24"/>
-        </w:rPr>
-        <w:t>degrade</w:t>
-      </w:r>
-      <w:proofErr w:type="spellEnd"/>
+        <w:t>gracefully degrade</w:t>
+      </w:r>
       <w:r>
         <w:rPr>
           <w:rFonts w:asciiTheme="minorHAnsi" w:hAnsiTheme="minorHAnsi" w:cstheme="minorHAnsi"/>
@@ -5581,21 +4742,7 @@
           <w:rFonts w:asciiTheme="minorHAnsi" w:hAnsiTheme="minorHAnsi" w:cstheme="minorHAnsi"/>
         </w:rPr>
         <w:lastRenderedPageBreak/>
-        <w:t xml:space="preserve">Vergleich </w:t>
-      </w:r>
-      <w:proofErr w:type="spellStart"/>
-      <w:r>
-        <w:rPr>
-          <w:rFonts w:asciiTheme="minorHAnsi" w:hAnsiTheme="minorHAnsi" w:cstheme="minorHAnsi"/>
-        </w:rPr>
-        <w:t>Hystrix</w:t>
-      </w:r>
-      <w:proofErr w:type="spellEnd"/>
-      <w:r>
-        <w:rPr>
-          <w:rFonts w:asciiTheme="minorHAnsi" w:hAnsiTheme="minorHAnsi" w:cstheme="minorHAnsi"/>
-        </w:rPr>
-        <w:t xml:space="preserve"> mit Resilience4j</w:t>
+        <w:t>Vergleich Hystrix mit Resilience4j</w:t>
       </w:r>
       <w:bookmarkEnd w:id="28"/>
     </w:p>
@@ -5610,21 +4757,7 @@
         <w:rPr>
           <w:rFonts w:asciiTheme="minorHAnsi" w:hAnsiTheme="minorHAnsi" w:cstheme="minorHAnsi"/>
         </w:rPr>
-        <w:t xml:space="preserve">Im Folgenden wird eine Gegenüberstellung von </w:t>
-      </w:r>
-      <w:proofErr w:type="spellStart"/>
-      <w:r>
-        <w:rPr>
-          <w:rFonts w:asciiTheme="minorHAnsi" w:hAnsiTheme="minorHAnsi" w:cstheme="minorHAnsi"/>
-        </w:rPr>
-        <w:t>Hystrix</w:t>
-      </w:r>
-      <w:proofErr w:type="spellEnd"/>
-      <w:r>
-        <w:rPr>
-          <w:rFonts w:asciiTheme="minorHAnsi" w:hAnsiTheme="minorHAnsi" w:cstheme="minorHAnsi"/>
-        </w:rPr>
-        <w:t xml:space="preserve"> und Resilience4j dargestellt, um die wesentlichen Unterschiede darzustellen. </w:t>
+        <w:t xml:space="preserve">Im Folgenden wird eine Gegenüberstellung von Hystrix und Resilience4j dargestellt, um die wesentlichen Unterschiede darzustellen. </w:t>
       </w:r>
     </w:p>
     <w:p>
@@ -5677,53 +4810,12 @@
                 <w:szCs w:val="24"/>
               </w:rPr>
             </w:pPr>
-            <w:proofErr w:type="spellStart"/>
             <w:r>
               <w:rPr>
                 <w:rFonts w:asciiTheme="minorHAnsi" w:hAnsiTheme="minorHAnsi" w:cstheme="minorHAnsi"/>
                 <w:szCs w:val="24"/>
               </w:rPr>
-              <w:t>Hystrix</w:t>
-            </w:r>
-            <w:proofErr w:type="spellEnd"/>
-            <w:r>
-              <w:rPr>
-                <w:rFonts w:asciiTheme="minorHAnsi" w:hAnsiTheme="minorHAnsi" w:cstheme="minorHAnsi"/>
-                <w:szCs w:val="24"/>
-              </w:rPr>
-              <w:t xml:space="preserve"> </w:t>
-            </w:r>
-            <w:proofErr w:type="spellStart"/>
-            <w:r>
-              <w:rPr>
-                <w:rFonts w:asciiTheme="minorHAnsi" w:hAnsiTheme="minorHAnsi" w:cstheme="minorHAnsi"/>
-                <w:szCs w:val="24"/>
-              </w:rPr>
-              <w:t>calls</w:t>
-            </w:r>
-            <w:proofErr w:type="spellEnd"/>
-            <w:r>
-              <w:rPr>
-                <w:rFonts w:asciiTheme="minorHAnsi" w:hAnsiTheme="minorHAnsi" w:cstheme="minorHAnsi"/>
-                <w:szCs w:val="24"/>
-              </w:rPr>
-              <w:t xml:space="preserve"> an externe Systeme werden in einen </w:t>
-            </w:r>
-            <w:proofErr w:type="spellStart"/>
-            <w:r>
-              <w:rPr>
-                <w:rFonts w:asciiTheme="minorHAnsi" w:hAnsiTheme="minorHAnsi" w:cstheme="minorHAnsi"/>
-                <w:szCs w:val="24"/>
-              </w:rPr>
-              <w:t>Hystrix</w:t>
-            </w:r>
-            <w:proofErr w:type="spellEnd"/>
-            <w:r>
-              <w:rPr>
-                <w:rFonts w:asciiTheme="minorHAnsi" w:hAnsiTheme="minorHAnsi" w:cstheme="minorHAnsi"/>
-                <w:szCs w:val="24"/>
-              </w:rPr>
-              <w:t>-Befehl eingeschlossen werden.</w:t>
+              <w:t>Hystrix calls an externe Systeme werden in einen Hystrix-Befehl eingeschlossen werden.</w:t>
             </w:r>
           </w:p>
         </w:tc>
@@ -5781,21 +4873,12 @@
                 <w:szCs w:val="24"/>
               </w:rPr>
             </w:pPr>
-            <w:proofErr w:type="spellStart"/>
             <w:r>
               <w:rPr>
                 <w:rFonts w:asciiTheme="minorHAnsi" w:hAnsiTheme="minorHAnsi" w:cstheme="minorHAnsi"/>
                 <w:szCs w:val="24"/>
               </w:rPr>
-              <w:t>Hystrix</w:t>
-            </w:r>
-            <w:proofErr w:type="spellEnd"/>
-            <w:r>
-              <w:rPr>
-                <w:rFonts w:asciiTheme="minorHAnsi" w:hAnsiTheme="minorHAnsi" w:cstheme="minorHAnsi"/>
-                <w:szCs w:val="24"/>
-              </w:rPr>
-              <w:t xml:space="preserve"> unterstütz keine Java 8 Funktionen.</w:t>
+              <w:t>Hystrix unterstütz keine Java 8 Funktionen.</w:t>
             </w:r>
           </w:p>
         </w:tc>
@@ -5835,39 +4918,7 @@
                 <w:rFonts w:asciiTheme="minorHAnsi" w:hAnsiTheme="minorHAnsi" w:cstheme="minorHAnsi"/>
                 <w:szCs w:val="24"/>
               </w:rPr>
-              <w:t xml:space="preserve">Jede dekorierte Funktion kann mithilfe von </w:t>
-            </w:r>
-            <w:proofErr w:type="spellStart"/>
-            <w:r>
-              <w:rPr>
-                <w:rFonts w:asciiTheme="minorHAnsi" w:hAnsiTheme="minorHAnsi" w:cstheme="minorHAnsi"/>
-                <w:szCs w:val="24"/>
-              </w:rPr>
-              <w:t>CompletableFuture</w:t>
-            </w:r>
-            <w:proofErr w:type="spellEnd"/>
-            <w:r>
-              <w:rPr>
-                <w:rFonts w:asciiTheme="minorHAnsi" w:hAnsiTheme="minorHAnsi" w:cstheme="minorHAnsi"/>
-                <w:szCs w:val="24"/>
-              </w:rPr>
-              <w:t xml:space="preserve"> oder </w:t>
-            </w:r>
-            <w:proofErr w:type="spellStart"/>
-            <w:r>
-              <w:rPr>
-                <w:rFonts w:asciiTheme="minorHAnsi" w:hAnsiTheme="minorHAnsi" w:cstheme="minorHAnsi"/>
-                <w:szCs w:val="24"/>
-              </w:rPr>
-              <w:t>RxJava</w:t>
-            </w:r>
-            <w:proofErr w:type="spellEnd"/>
-            <w:r>
-              <w:rPr>
-                <w:rFonts w:asciiTheme="minorHAnsi" w:hAnsiTheme="minorHAnsi" w:cstheme="minorHAnsi"/>
-                <w:szCs w:val="24"/>
-              </w:rPr>
-              <w:t xml:space="preserve"> synchron oder asynchron ausgeführt werden.</w:t>
+              <w:t>Jede dekorierte Funktion kann mithilfe von CompletableFuture oder RxJava synchron oder asynchron ausgeführt werden.</w:t>
             </w:r>
           </w:p>
         </w:tc>
@@ -5904,21 +4955,12 @@
                 <w:szCs w:val="24"/>
               </w:rPr>
             </w:pPr>
-            <w:proofErr w:type="spellStart"/>
             <w:r>
               <w:rPr>
                 <w:rFonts w:asciiTheme="minorHAnsi" w:hAnsiTheme="minorHAnsi" w:cstheme="minorHAnsi"/>
                 <w:szCs w:val="24"/>
               </w:rPr>
-              <w:t>Hystrix</w:t>
-            </w:r>
-            <w:proofErr w:type="spellEnd"/>
-            <w:r>
-              <w:rPr>
-                <w:rFonts w:asciiTheme="minorHAnsi" w:hAnsiTheme="minorHAnsi" w:cstheme="minorHAnsi"/>
-                <w:szCs w:val="24"/>
-              </w:rPr>
-              <w:t xml:space="preserve"> </w:t>
+              <w:t xml:space="preserve">Hystrix </w:t>
             </w:r>
             <w:r>
               <w:rPr>
@@ -5960,23 +5002,7 @@
                 <w:rFonts w:asciiTheme="minorHAnsi" w:hAnsiTheme="minorHAnsi" w:cstheme="minorHAnsi"/>
                 <w:szCs w:val="24"/>
               </w:rPr>
-              <w:t xml:space="preserve"> eine einzige Ausführung durch, um zu bestimmen, ob ein </w:t>
-            </w:r>
-            <w:proofErr w:type="spellStart"/>
-            <w:r>
-              <w:rPr>
-                <w:rFonts w:asciiTheme="minorHAnsi" w:hAnsiTheme="minorHAnsi" w:cstheme="minorHAnsi"/>
-                <w:szCs w:val="24"/>
-              </w:rPr>
-              <w:t>CircuitBreaker</w:t>
-            </w:r>
-            <w:proofErr w:type="spellEnd"/>
-            <w:r>
-              <w:rPr>
-                <w:rFonts w:asciiTheme="minorHAnsi" w:hAnsiTheme="minorHAnsi" w:cstheme="minorHAnsi"/>
-                <w:szCs w:val="24"/>
-              </w:rPr>
-              <w:t xml:space="preserve"> geschlossen werden soll.</w:t>
+              <w:t xml:space="preserve"> eine einzige Ausführung durch, um zu bestimmen, ob ein CircuitBreaker geschlossen werden soll.</w:t>
             </w:r>
           </w:p>
         </w:tc>
@@ -6053,21 +5079,12 @@
                 <w:szCs w:val="24"/>
               </w:rPr>
             </w:pPr>
-            <w:proofErr w:type="spellStart"/>
             <w:r>
               <w:rPr>
                 <w:rFonts w:asciiTheme="minorHAnsi" w:hAnsiTheme="minorHAnsi" w:cstheme="minorHAnsi"/>
                 <w:szCs w:val="24"/>
               </w:rPr>
-              <w:t>Hystrix</w:t>
-            </w:r>
-            <w:proofErr w:type="spellEnd"/>
-            <w:r>
-              <w:rPr>
-                <w:rFonts w:asciiTheme="minorHAnsi" w:hAnsiTheme="minorHAnsi" w:cstheme="minorHAnsi"/>
-                <w:szCs w:val="24"/>
-              </w:rPr>
-              <w:t xml:space="preserve"> sendet einen Stream von Events aus, die für Systembetreiber nützlich sind, um Metriken über Ausführungsergebnisse und Latenzzeiten zu überwachen.</w:t>
+              <w:t>Hystrix sendet einen Stream von Events aus, die für Systembetreiber nützlich sind, um Metriken über Ausführungsergebnisse und Latenzzeiten zu überwachen.</w:t>
             </w:r>
           </w:p>
         </w:tc>
@@ -6121,55 +5138,7 @@
                 <w:rFonts w:asciiTheme="minorHAnsi" w:hAnsiTheme="minorHAnsi" w:cstheme="minorHAnsi"/>
                 <w:szCs w:val="24"/>
               </w:rPr>
-              <w:t xml:space="preserve"> </w:t>
-            </w:r>
-            <w:proofErr w:type="spellStart"/>
-            <w:r>
-              <w:rPr>
-                <w:rFonts w:asciiTheme="minorHAnsi" w:hAnsiTheme="minorHAnsi" w:cstheme="minorHAnsi"/>
-                <w:szCs w:val="24"/>
-              </w:rPr>
-              <w:t>CircuitBreaker</w:t>
-            </w:r>
-            <w:proofErr w:type="spellEnd"/>
-            <w:r>
-              <w:rPr>
-                <w:rFonts w:asciiTheme="minorHAnsi" w:hAnsiTheme="minorHAnsi" w:cstheme="minorHAnsi"/>
-                <w:szCs w:val="24"/>
-              </w:rPr>
-              <w:t xml:space="preserve">, </w:t>
-            </w:r>
-            <w:proofErr w:type="spellStart"/>
-            <w:r>
-              <w:rPr>
-                <w:rFonts w:asciiTheme="minorHAnsi" w:hAnsiTheme="minorHAnsi" w:cstheme="minorHAnsi"/>
-                <w:szCs w:val="24"/>
-              </w:rPr>
-              <w:t>Bulkhead</w:t>
-            </w:r>
-            <w:proofErr w:type="spellEnd"/>
-            <w:r>
-              <w:rPr>
-                <w:rFonts w:asciiTheme="minorHAnsi" w:hAnsiTheme="minorHAnsi" w:cstheme="minorHAnsi"/>
-                <w:szCs w:val="24"/>
-              </w:rPr>
-              <w:t xml:space="preserve"> oder </w:t>
-            </w:r>
-            <w:proofErr w:type="spellStart"/>
-            <w:r>
-              <w:rPr>
-                <w:rFonts w:asciiTheme="minorHAnsi" w:hAnsiTheme="minorHAnsi" w:cstheme="minorHAnsi"/>
-                <w:szCs w:val="24"/>
-              </w:rPr>
-              <w:t>Ratelimiter</w:t>
-            </w:r>
-            <w:proofErr w:type="spellEnd"/>
-            <w:r>
-              <w:rPr>
-                <w:rFonts w:asciiTheme="minorHAnsi" w:hAnsiTheme="minorHAnsi" w:cstheme="minorHAnsi"/>
-                <w:szCs w:val="24"/>
-              </w:rPr>
-              <w:t>.</w:t>
+              <w:t xml:space="preserve"> CircuitBreaker, Bulkhead oder Ratelimiter.</w:t>
             </w:r>
           </w:p>
           <w:p>
@@ -6197,6 +5166,210 @@
         <w:spacing w:line="360" w:lineRule="auto"/>
         <w:rPr>
           <w:rFonts w:asciiTheme="minorHAnsi" w:hAnsiTheme="minorHAnsi" w:cstheme="minorHAnsi"/>
+          <w:sz w:val="22"/>
+        </w:rPr>
+      </w:pPr>
+      <w:r>
+        <w:rPr>
+          <w:rFonts w:asciiTheme="minorHAnsi" w:hAnsiTheme="minorHAnsi" w:cstheme="minorHAnsi"/>
+        </w:rPr>
+        <w:t xml:space="preserve">Hystrix’s Aufgabe ist es verteilte Systeme stabiler zu machen, was mit Circuit Breakern erreicht wird. Hystrix ist dabei </w:t>
+      </w:r>
+      <w:r>
+        <w:rPr>
+          <w:rFonts w:asciiTheme="minorHAnsi" w:hAnsiTheme="minorHAnsi" w:cstheme="minorHAnsi"/>
+        </w:rPr>
+        <w:t>Objekt</w:t>
+      </w:r>
+      <w:r>
+        <w:rPr>
+          <w:rFonts w:asciiTheme="minorHAnsi" w:hAnsiTheme="minorHAnsi" w:cstheme="minorHAnsi"/>
+        </w:rPr>
+        <w:t>orientiert designed. Das heißt</w:t>
+      </w:r>
+      <w:r>
+        <w:rPr>
+          <w:rFonts w:asciiTheme="minorHAnsi" w:hAnsiTheme="minorHAnsi" w:cstheme="minorHAnsi"/>
+        </w:rPr>
+        <w:t>,</w:t>
+      </w:r>
+      <w:r>
+        <w:rPr>
+          <w:rFonts w:asciiTheme="minorHAnsi" w:hAnsiTheme="minorHAnsi" w:cstheme="minorHAnsi"/>
+        </w:rPr>
+        <w:t xml:space="preserve"> das</w:t>
+      </w:r>
+      <w:r>
+        <w:rPr>
+          <w:rFonts w:asciiTheme="minorHAnsi" w:hAnsiTheme="minorHAnsi" w:cstheme="minorHAnsi"/>
+        </w:rPr>
+        <w:t>s</w:t>
+      </w:r>
+      <w:r>
+        <w:rPr>
+          <w:rFonts w:asciiTheme="minorHAnsi" w:hAnsiTheme="minorHAnsi" w:cstheme="minorHAnsi"/>
+        </w:rPr>
+        <w:t xml:space="preserve"> jeder Aufruf in ein Hystrixcommand gewrapped werden muss.</w:t>
+      </w:r>
+    </w:p>
+    <w:p>
+      <w:pPr>
+        <w:spacing w:line="360" w:lineRule="auto"/>
+        <w:rPr>
+          <w:rFonts w:asciiTheme="minorHAnsi" w:hAnsiTheme="minorHAnsi" w:cstheme="minorHAnsi"/>
+        </w:rPr>
+      </w:pPr>
+      <w:r>
+        <w:rPr>
+          <w:rFonts w:asciiTheme="minorHAnsi" w:hAnsiTheme="minorHAnsi" w:cstheme="minorHAnsi"/>
+        </w:rPr>
+        <w:lastRenderedPageBreak/>
+        <w:t>Im Gegensatz dazu ist Resilience zwar nach dem Vorbild von Hystrix entstanden, allerdings handelt es sich hierbei um eine Standalone Bibliothek. Resilience ist auf den Prinzipien von funktionalem Programmieren aufgebaut. So nutzt man eine Komposition aus Decoraters, je nachdem was alles behandelt werden</w:t>
+      </w:r>
+      <w:r>
+        <w:rPr>
+          <w:rFonts w:asciiTheme="minorHAnsi" w:hAnsiTheme="minorHAnsi" w:cstheme="minorHAnsi"/>
+        </w:rPr>
+        <w:t>, damit</w:t>
+      </w:r>
+      <w:r>
+        <w:rPr>
+          <w:rFonts w:asciiTheme="minorHAnsi" w:hAnsiTheme="minorHAnsi" w:cstheme="minorHAnsi"/>
+        </w:rPr>
+        <w:t xml:space="preserve"> kann viel mehr konfigurier</w:t>
+      </w:r>
+      <w:r>
+        <w:rPr>
+          <w:rFonts w:asciiTheme="minorHAnsi" w:hAnsiTheme="minorHAnsi" w:cstheme="minorHAnsi"/>
+        </w:rPr>
+        <w:t>t</w:t>
+      </w:r>
+      <w:r>
+        <w:rPr>
+          <w:rFonts w:asciiTheme="minorHAnsi" w:hAnsiTheme="minorHAnsi" w:cstheme="minorHAnsi"/>
+        </w:rPr>
+        <w:t xml:space="preserve"> und behandel</w:t>
+      </w:r>
+      <w:r>
+        <w:rPr>
+          <w:rFonts w:asciiTheme="minorHAnsi" w:hAnsiTheme="minorHAnsi" w:cstheme="minorHAnsi"/>
+        </w:rPr>
+        <w:t>t werden</w:t>
+      </w:r>
+      <w:r>
+        <w:rPr>
+          <w:rFonts w:asciiTheme="minorHAnsi" w:hAnsiTheme="minorHAnsi" w:cstheme="minorHAnsi"/>
+        </w:rPr>
+        <w:t>. Auch die Art der Behandlung kann dabei individualisiert werden. Decoraters arbeiten häufig mit Lambda Funktionen und können asynchron aber auch synchron implementiert werden.</w:t>
+      </w:r>
+    </w:p>
+    <w:p>
+      <w:pPr>
+        <w:spacing w:line="360" w:lineRule="auto"/>
+        <w:rPr>
+          <w:rFonts w:asciiTheme="minorHAnsi" w:hAnsiTheme="minorHAnsi" w:cstheme="minorHAnsi"/>
+        </w:rPr>
+      </w:pPr>
+      <w:r>
+        <w:rPr>
+          <w:rFonts w:asciiTheme="minorHAnsi" w:hAnsiTheme="minorHAnsi" w:cstheme="minorHAnsi"/>
+        </w:rPr>
+        <w:t>Letztendlich kann man also sagen, das mit Resilience mehr Flexibilität geschaffen wird. Es gibt wesentlich nicht mehr Konfigurationsmöglichkeiten sowie Funktionalität. Außerdem wurde die Bibliothek etwas aufgelockert indem sie nun wesentlich weniger Abhängigkeiten aufweist.</w:t>
+      </w:r>
+    </w:p>
+    <w:p>
+      <w:pPr>
+        <w:spacing w:line="360" w:lineRule="auto"/>
+        <w:rPr>
+          <w:rFonts w:asciiTheme="minorHAnsi" w:hAnsiTheme="minorHAnsi" w:cstheme="minorHAnsi"/>
+        </w:rPr>
+      </w:pPr>
+    </w:p>
+    <w:p>
+      <w:pPr>
+        <w:spacing w:line="360" w:lineRule="auto"/>
+        <w:rPr>
+          <w:rFonts w:asciiTheme="minorHAnsi" w:hAnsiTheme="minorHAnsi" w:cstheme="minorHAnsi"/>
+        </w:rPr>
+      </w:pPr>
+    </w:p>
+    <w:p>
+      <w:pPr>
+        <w:spacing w:line="360" w:lineRule="auto"/>
+        <w:rPr>
+          <w:rFonts w:asciiTheme="minorHAnsi" w:hAnsiTheme="minorHAnsi" w:cstheme="minorHAnsi"/>
+        </w:rPr>
+      </w:pPr>
+    </w:p>
+    <w:p>
+      <w:pPr>
+        <w:spacing w:line="360" w:lineRule="auto"/>
+        <w:rPr>
+          <w:rFonts w:asciiTheme="minorHAnsi" w:hAnsiTheme="minorHAnsi" w:cstheme="minorHAnsi"/>
+        </w:rPr>
+      </w:pPr>
+    </w:p>
+    <w:p>
+      <w:pPr>
+        <w:spacing w:line="360" w:lineRule="auto"/>
+        <w:rPr>
+          <w:rFonts w:asciiTheme="minorHAnsi" w:hAnsiTheme="minorHAnsi" w:cstheme="minorHAnsi"/>
+        </w:rPr>
+      </w:pPr>
+    </w:p>
+    <w:p>
+      <w:pPr>
+        <w:spacing w:line="360" w:lineRule="auto"/>
+        <w:rPr>
+          <w:rFonts w:asciiTheme="minorHAnsi" w:hAnsiTheme="minorHAnsi" w:cstheme="minorHAnsi"/>
+        </w:rPr>
+      </w:pPr>
+    </w:p>
+    <w:p>
+      <w:pPr>
+        <w:spacing w:line="360" w:lineRule="auto"/>
+        <w:rPr>
+          <w:rFonts w:asciiTheme="minorHAnsi" w:hAnsiTheme="minorHAnsi" w:cstheme="minorHAnsi"/>
+        </w:rPr>
+      </w:pPr>
+    </w:p>
+    <w:p>
+      <w:pPr>
+        <w:spacing w:line="360" w:lineRule="auto"/>
+        <w:rPr>
+          <w:rFonts w:asciiTheme="minorHAnsi" w:hAnsiTheme="minorHAnsi" w:cstheme="minorHAnsi"/>
+        </w:rPr>
+      </w:pPr>
+    </w:p>
+    <w:p>
+      <w:pPr>
+        <w:spacing w:line="360" w:lineRule="auto"/>
+        <w:rPr>
+          <w:rFonts w:asciiTheme="minorHAnsi" w:hAnsiTheme="minorHAnsi" w:cstheme="minorHAnsi"/>
+        </w:rPr>
+      </w:pPr>
+    </w:p>
+    <w:p>
+      <w:pPr>
+        <w:spacing w:line="360" w:lineRule="auto"/>
+        <w:rPr>
+          <w:rFonts w:asciiTheme="minorHAnsi" w:hAnsiTheme="minorHAnsi" w:cstheme="minorHAnsi"/>
+        </w:rPr>
+      </w:pPr>
+    </w:p>
+    <w:p>
+      <w:pPr>
+        <w:spacing w:line="360" w:lineRule="auto"/>
+        <w:rPr>
+          <w:rFonts w:asciiTheme="minorHAnsi" w:hAnsiTheme="minorHAnsi" w:cstheme="minorHAnsi"/>
+        </w:rPr>
+      </w:pPr>
+    </w:p>
+    <w:p>
+      <w:pPr>
+        <w:spacing w:line="360" w:lineRule="auto"/>
+        <w:rPr>
+          <w:rFonts w:asciiTheme="minorHAnsi" w:hAnsiTheme="minorHAnsi" w:cstheme="minorHAnsi"/>
         </w:rPr>
       </w:pPr>
     </w:p>
@@ -6262,23 +5435,7 @@
           <w:rFonts w:asciiTheme="minorHAnsi" w:hAnsiTheme="minorHAnsi" w:cstheme="minorHAnsi"/>
           <w:szCs w:val="24"/>
         </w:rPr>
-        <w:t xml:space="preserve">der APIs von </w:t>
-      </w:r>
-      <w:proofErr w:type="spellStart"/>
-      <w:r>
-        <w:rPr>
-          <w:rFonts w:asciiTheme="minorHAnsi" w:hAnsiTheme="minorHAnsi" w:cstheme="minorHAnsi"/>
-          <w:szCs w:val="24"/>
-        </w:rPr>
-        <w:t>Hystrix</w:t>
-      </w:r>
-      <w:proofErr w:type="spellEnd"/>
-      <w:r>
-        <w:rPr>
-          <w:rFonts w:asciiTheme="minorHAnsi" w:hAnsiTheme="minorHAnsi" w:cstheme="minorHAnsi"/>
-          <w:szCs w:val="24"/>
-        </w:rPr>
-        <w:t xml:space="preserve"> und Resilience4j werden im </w:t>
+        <w:t xml:space="preserve">der APIs von Hystrix und Resilience4j werden im </w:t>
       </w:r>
       <w:r>
         <w:rPr>
@@ -6327,87 +5484,7 @@
           <w:rFonts w:asciiTheme="minorHAnsi" w:hAnsiTheme="minorHAnsi" w:cstheme="minorHAnsi"/>
           <w:szCs w:val="24"/>
         </w:rPr>
-        <w:t xml:space="preserve">Um einen </w:t>
-      </w:r>
-      <w:proofErr w:type="spellStart"/>
-      <w:r>
-        <w:rPr>
-          <w:rFonts w:asciiTheme="minorHAnsi" w:hAnsiTheme="minorHAnsi" w:cstheme="minorHAnsi"/>
-          <w:szCs w:val="24"/>
-        </w:rPr>
-        <w:t>CircuitBreaker</w:t>
-      </w:r>
-      <w:proofErr w:type="spellEnd"/>
-      <w:r>
-        <w:rPr>
-          <w:rFonts w:asciiTheme="minorHAnsi" w:hAnsiTheme="minorHAnsi" w:cstheme="minorHAnsi"/>
-          <w:szCs w:val="24"/>
-        </w:rPr>
-        <w:t xml:space="preserve"> mit </w:t>
-      </w:r>
-      <w:proofErr w:type="spellStart"/>
-      <w:r>
-        <w:rPr>
-          <w:rFonts w:asciiTheme="minorHAnsi" w:hAnsiTheme="minorHAnsi" w:cstheme="minorHAnsi"/>
-          <w:szCs w:val="24"/>
-        </w:rPr>
-        <w:t>Hystrix</w:t>
-      </w:r>
-      <w:proofErr w:type="spellEnd"/>
-      <w:r>
-        <w:rPr>
-          <w:rFonts w:asciiTheme="minorHAnsi" w:hAnsiTheme="minorHAnsi" w:cstheme="minorHAnsi"/>
-          <w:szCs w:val="24"/>
-        </w:rPr>
-        <w:t xml:space="preserve"> zu erstellen, muss die Klasse </w:t>
-      </w:r>
-      <w:proofErr w:type="spellStart"/>
-      <w:r>
-        <w:rPr>
-          <w:rFonts w:asciiTheme="minorHAnsi" w:hAnsiTheme="minorHAnsi" w:cstheme="minorHAnsi"/>
-          <w:szCs w:val="24"/>
-        </w:rPr>
-        <w:t>HystrixCommand</w:t>
-      </w:r>
-      <w:proofErr w:type="spellEnd"/>
-      <w:r>
-        <w:rPr>
-          <w:rFonts w:asciiTheme="minorHAnsi" w:hAnsiTheme="minorHAnsi" w:cstheme="minorHAnsi"/>
-          <w:szCs w:val="24"/>
-        </w:rPr>
-        <w:t xml:space="preserve"> erweitert und die Methoden </w:t>
-      </w:r>
-      <w:proofErr w:type="spellStart"/>
-      <w:r>
-        <w:rPr>
-          <w:rFonts w:asciiTheme="minorHAnsi" w:hAnsiTheme="minorHAnsi" w:cstheme="minorHAnsi"/>
-          <w:szCs w:val="24"/>
-        </w:rPr>
-        <w:t>run</w:t>
-      </w:r>
-      <w:proofErr w:type="spellEnd"/>
-      <w:r>
-        <w:rPr>
-          <w:rFonts w:asciiTheme="minorHAnsi" w:hAnsiTheme="minorHAnsi" w:cstheme="minorHAnsi"/>
-          <w:szCs w:val="24"/>
-        </w:rPr>
-        <w:t xml:space="preserve"> und </w:t>
-      </w:r>
-      <w:proofErr w:type="spellStart"/>
-      <w:r>
-        <w:rPr>
-          <w:rFonts w:asciiTheme="minorHAnsi" w:hAnsiTheme="minorHAnsi" w:cstheme="minorHAnsi"/>
-          <w:szCs w:val="24"/>
-        </w:rPr>
-        <w:t>getFallback</w:t>
-      </w:r>
-      <w:proofErr w:type="spellEnd"/>
-      <w:r>
-        <w:rPr>
-          <w:rFonts w:asciiTheme="minorHAnsi" w:hAnsiTheme="minorHAnsi" w:cstheme="minorHAnsi"/>
-          <w:szCs w:val="24"/>
-        </w:rPr>
-        <w:t xml:space="preserve"> implementieret werden. Im Konstruktor wird eine Vielzahl von Parametern festgelegt, einschließlich Timeout und Threshold.</w:t>
+        <w:t>Um einen CircuitBreaker mit Hystrix zu erstellen, muss die Klasse HystrixCommand erweitert und die Methoden run und getFallback implementieret werden. Im Konstruktor wird eine Vielzahl von Parametern festgelegt, einschließlich Timeout und Threshold.</w:t>
       </w:r>
     </w:p>
     <w:p>
@@ -6450,10 +5527,10 @@
           <w:rFonts w:asciiTheme="minorHAnsi" w:hAnsiTheme="minorHAnsi" w:cstheme="minorHAnsi"/>
         </w:rPr>
         <w:object w:dxaOrig="9072" w:dyaOrig="5836" w14:anchorId="48C074F0">
-          <v:shape id="_x0000_i1071" type="#_x0000_t75" style="width:453.75pt;height:269.65pt" o:ole="">
+          <v:shape id="_x0000_i1027" type="#_x0000_t75" style="width:453.75pt;height:269.25pt" o:ole="">
             <v:imagedata r:id="rId15" o:title="" cropbottom="5054f"/>
           </v:shape>
-          <o:OLEObject Type="Embed" ProgID="Word.OpenDocumentText.12" ShapeID="_x0000_i1071" DrawAspect="Content" ObjectID="_1635841255" r:id="rId16"/>
+          <o:OLEObject Type="Embed" ProgID="Word.OpenDocumentText.12" ShapeID="_x0000_i1027" DrawAspect="Content" ObjectID="_1635926139" r:id="rId16"/>
         </w:object>
       </w:r>
     </w:p>
@@ -6469,30 +5546,35 @@
       <w:r>
         <w:t xml:space="preserve">Code </w:t>
       </w:r>
-      <w:fldSimple w:instr=" SEQ Code \* ARABIC ">
-        <w:r>
-          <w:rPr>
-            <w:noProof/>
-          </w:rPr>
-          <w:t>3</w:t>
-        </w:r>
-      </w:fldSimple>
+      <w:r>
+        <w:fldChar w:fldCharType="begin"/>
+      </w:r>
+      <w:r>
+        <w:instrText xml:space="preserve"> SEQ Code \* ARABIC </w:instrText>
+      </w:r>
+      <w:r>
+        <w:fldChar w:fldCharType="separate"/>
+      </w:r>
+      <w:r>
+        <w:rPr>
+          <w:noProof/>
+        </w:rPr>
+        <w:t>3</w:t>
+      </w:r>
+      <w:r>
+        <w:rPr>
+          <w:noProof/>
+        </w:rPr>
+        <w:fldChar w:fldCharType="end"/>
+      </w:r>
       <w:r>
         <w:t xml:space="preserve">: </w:t>
       </w:r>
-      <w:proofErr w:type="spellStart"/>
-      <w:r>
-        <w:rPr>
-          <w:rFonts w:asciiTheme="minorHAnsi" w:hAnsiTheme="minorHAnsi" w:cstheme="minorHAnsi"/>
-        </w:rPr>
-        <w:t>HystrixWrapper</w:t>
-      </w:r>
-      <w:proofErr w:type="spellEnd"/>
-      <w:r>
-        <w:rPr>
-          <w:rFonts w:asciiTheme="minorHAnsi" w:hAnsiTheme="minorHAnsi" w:cstheme="minorHAnsi"/>
-        </w:rPr>
-        <w:t xml:space="preserve"> Code Ausschnitt</w:t>
+      <w:r>
+        <w:rPr>
+          <w:rFonts w:asciiTheme="minorHAnsi" w:hAnsiTheme="minorHAnsi" w:cstheme="minorHAnsi"/>
+        </w:rPr>
+        <w:t>HystrixWrapper Code Ausschnitt</w:t>
       </w:r>
       <w:bookmarkEnd w:id="31"/>
     </w:p>
@@ -6529,55 +5611,7 @@
           <w:rFonts w:asciiTheme="minorHAnsi" w:hAnsiTheme="minorHAnsi" w:cstheme="minorHAnsi"/>
           <w:szCs w:val="24"/>
         </w:rPr>
-        <w:t xml:space="preserve">Im Vergleich dazu scheint der Resilience4jWrapper zunächst etwas komplizierter zu sein. Es gibt keine zu erweiternde Kommandoklasse, aber es gibt Decorator-Funktionen, die den Service-Aufruf abschließen. Um die gleiche Funktionalität wie im </w:t>
-      </w:r>
-      <w:proofErr w:type="spellStart"/>
-      <w:r>
-        <w:rPr>
-          <w:rFonts w:asciiTheme="minorHAnsi" w:hAnsiTheme="minorHAnsi" w:cstheme="minorHAnsi"/>
-          <w:szCs w:val="24"/>
-        </w:rPr>
-        <w:t>Hystrix</w:t>
-      </w:r>
-      <w:proofErr w:type="spellEnd"/>
-      <w:r>
-        <w:rPr>
-          <w:rFonts w:asciiTheme="minorHAnsi" w:hAnsiTheme="minorHAnsi" w:cstheme="minorHAnsi"/>
-          <w:szCs w:val="24"/>
-        </w:rPr>
-        <w:t xml:space="preserve">-Beispiel zu erhalten, müssen zwei Muster angewendet werden: </w:t>
-      </w:r>
-      <w:proofErr w:type="spellStart"/>
-      <w:r>
-        <w:rPr>
-          <w:rFonts w:asciiTheme="minorHAnsi" w:hAnsiTheme="minorHAnsi" w:cstheme="minorHAnsi"/>
-          <w:szCs w:val="24"/>
-        </w:rPr>
-        <w:t>CircuitBreaker</w:t>
-      </w:r>
-      <w:proofErr w:type="spellEnd"/>
-      <w:r>
-        <w:rPr>
-          <w:rFonts w:asciiTheme="minorHAnsi" w:hAnsiTheme="minorHAnsi" w:cstheme="minorHAnsi"/>
-          <w:szCs w:val="24"/>
-        </w:rPr>
-        <w:t xml:space="preserve"> und </w:t>
-      </w:r>
-      <w:proofErr w:type="spellStart"/>
-      <w:r>
-        <w:rPr>
-          <w:rFonts w:asciiTheme="minorHAnsi" w:hAnsiTheme="minorHAnsi" w:cstheme="minorHAnsi"/>
-          <w:szCs w:val="24"/>
-        </w:rPr>
-        <w:t>TimeLimiter</w:t>
-      </w:r>
-      <w:proofErr w:type="spellEnd"/>
-      <w:r>
-        <w:rPr>
-          <w:rFonts w:asciiTheme="minorHAnsi" w:hAnsiTheme="minorHAnsi" w:cstheme="minorHAnsi"/>
-          <w:szCs w:val="24"/>
-        </w:rPr>
-        <w:t>. Es gibt auch keinen eingebauten Fallback-Mechanismus, dieser muss selbst implementiert werden.</w:t>
+        <w:t>Im Vergleich dazu scheint der Resilience4jWrapper zunächst etwas komplizierter zu sein. Es gibt keine zu erweiternde Kommandoklasse, aber es gibt Decorator-Funktionen, die den Service-Aufruf abschließen. Um die gleiche Funktionalität wie im Hystrix-Beispiel zu erhalten, müssen zwei Muster angewendet werden: CircuitBreaker und TimeLimiter. Es gibt auch keinen eingebauten Fallback-Mechanismus, dieser muss selbst implementiert werden.</w:t>
       </w:r>
     </w:p>
     <w:p>
@@ -6639,10 +5673,10 @@
           <w:rFonts w:asciiTheme="minorHAnsi" w:hAnsiTheme="minorHAnsi" w:cstheme="minorHAnsi"/>
         </w:rPr>
         <w:object w:dxaOrig="9072" w:dyaOrig="6538" w14:anchorId="498E3B1D">
-          <v:shape id="_x0000_i1076" type="#_x0000_t75" style="width:453.75pt;height:303.6pt" o:ole="">
+          <v:shape id="_x0000_i1028" type="#_x0000_t75" style="width:453.75pt;height:303.75pt" o:ole="">
             <v:imagedata r:id="rId17" o:title="" cropbottom="4642f"/>
           </v:shape>
-          <o:OLEObject Type="Embed" ProgID="Word.OpenDocumentText.12" ShapeID="_x0000_i1076" DrawAspect="Content" ObjectID="_1635841256" r:id="rId18"/>
+          <o:OLEObject Type="Embed" ProgID="Word.OpenDocumentText.12" ShapeID="_x0000_i1028" DrawAspect="Content" ObjectID="_1635926140" r:id="rId18"/>
         </w:object>
       </w:r>
     </w:p>
@@ -6658,14 +5692,27 @@
       <w:r>
         <w:t xml:space="preserve">Code </w:t>
       </w:r>
-      <w:fldSimple w:instr=" SEQ Code \* ARABIC ">
-        <w:r>
-          <w:rPr>
-            <w:noProof/>
-          </w:rPr>
-          <w:t>4</w:t>
-        </w:r>
-      </w:fldSimple>
+      <w:r>
+        <w:fldChar w:fldCharType="begin"/>
+      </w:r>
+      <w:r>
+        <w:instrText xml:space="preserve"> SEQ Code \* ARABIC </w:instrText>
+      </w:r>
+      <w:r>
+        <w:fldChar w:fldCharType="separate"/>
+      </w:r>
+      <w:r>
+        <w:rPr>
+          <w:noProof/>
+        </w:rPr>
+        <w:t>4</w:t>
+      </w:r>
+      <w:r>
+        <w:rPr>
+          <w:noProof/>
+        </w:rPr>
+        <w:fldChar w:fldCharType="end"/>
+      </w:r>
       <w:r>
         <w:t xml:space="preserve">: </w:t>
       </w:r>
@@ -6692,21 +5739,7 @@
           <w:rFonts w:asciiTheme="minorHAnsi" w:hAnsiTheme="minorHAnsi" w:cstheme="minorHAnsi"/>
         </w:rPr>
         <w:lastRenderedPageBreak/>
-        <w:t xml:space="preserve">Der </w:t>
-      </w:r>
-      <w:proofErr w:type="spellStart"/>
-      <w:r>
-        <w:rPr>
-          <w:rFonts w:asciiTheme="minorHAnsi" w:hAnsiTheme="minorHAnsi" w:cstheme="minorHAnsi"/>
-        </w:rPr>
-        <w:t>React</w:t>
-      </w:r>
-      <w:proofErr w:type="spellEnd"/>
-      <w:r>
-        <w:rPr>
-          <w:rFonts w:asciiTheme="minorHAnsi" w:hAnsiTheme="minorHAnsi" w:cstheme="minorHAnsi"/>
-        </w:rPr>
-        <w:t xml:space="preserve"> Client</w:t>
+        <w:t>Der React Client</w:t>
       </w:r>
       <w:bookmarkEnd w:id="34"/>
       <w:bookmarkEnd w:id="35"/>
@@ -6737,53 +5770,23 @@
           <w:rFonts w:asciiTheme="minorHAnsi" w:hAnsiTheme="minorHAnsi" w:cstheme="minorHAnsi"/>
         </w:rPr>
       </w:pPr>
-      <w:proofErr w:type="spellStart"/>
-      <w:r>
-        <w:rPr>
-          <w:rFonts w:asciiTheme="minorHAnsi" w:hAnsiTheme="minorHAnsi" w:cstheme="minorHAnsi"/>
-        </w:rPr>
-        <w:t>React</w:t>
-      </w:r>
-      <w:proofErr w:type="spellEnd"/>
-      <w:r>
-        <w:rPr>
-          <w:rFonts w:asciiTheme="minorHAnsi" w:hAnsiTheme="minorHAnsi" w:cstheme="minorHAnsi"/>
-        </w:rPr>
-        <w:t xml:space="preserve"> ist eine deklarative, effiziente und flexible JavaScript-Bibliothek für den Aufbau von Benutzeroberflächen. Es ermöglicht das Zusammenstellen komplexer UIs aus kleinen und isolierten Codestücken, die "Komponenten" genannt werden. </w:t>
-      </w:r>
-      <w:r>
-        <w:rPr>
-          <w:rFonts w:asciiTheme="minorHAnsi" w:hAnsiTheme="minorHAnsi" w:cstheme="minorHAnsi"/>
-        </w:rPr>
-        <w:t xml:space="preserve">Facebook veröffentlichte 2013 </w:t>
-      </w:r>
-      <w:proofErr w:type="spellStart"/>
-      <w:r>
-        <w:rPr>
-          <w:rFonts w:asciiTheme="minorHAnsi" w:hAnsiTheme="minorHAnsi" w:cstheme="minorHAnsi"/>
-        </w:rPr>
-        <w:t>React</w:t>
-      </w:r>
-      <w:proofErr w:type="spellEnd"/>
-      <w:r>
-        <w:rPr>
-          <w:rFonts w:asciiTheme="minorHAnsi" w:hAnsiTheme="minorHAnsi" w:cstheme="minorHAnsi"/>
-        </w:rPr>
-        <w:t xml:space="preserve"> als </w:t>
-      </w:r>
-      <w:proofErr w:type="spellStart"/>
-      <w:r>
-        <w:rPr>
-          <w:rFonts w:asciiTheme="minorHAnsi" w:hAnsiTheme="minorHAnsi" w:cstheme="minorHAnsi"/>
-        </w:rPr>
-        <w:t>OpenSource</w:t>
-      </w:r>
-      <w:proofErr w:type="spellEnd"/>
-      <w:r>
-        <w:rPr>
-          <w:rFonts w:asciiTheme="minorHAnsi" w:hAnsiTheme="minorHAnsi" w:cstheme="minorHAnsi"/>
-        </w:rPr>
-        <w:t xml:space="preserve"> Projekt</w:t>
+      <w:r>
+        <w:rPr>
+          <w:rFonts w:asciiTheme="minorHAnsi" w:hAnsiTheme="minorHAnsi" w:cstheme="minorHAnsi"/>
+        </w:rPr>
+        <w:t xml:space="preserve">React ist eine deklarative, effiziente und flexible JavaScript-Bibliothek für den Aufbau von Benutzeroberflächen. Es ermöglicht das Zusammenstellen komplexer UIs aus kleinen und isolierten Codestücken, die "Komponenten" genannt werden. </w:t>
+      </w:r>
+      <w:r>
+        <w:rPr>
+          <w:rFonts w:asciiTheme="minorHAnsi" w:hAnsiTheme="minorHAnsi" w:cstheme="minorHAnsi"/>
+        </w:rPr>
+        <w:t>Facebook veröffentlichte 2013 React</w:t>
+      </w:r>
+      <w:r>
+        <w:rPr>
+          <w:rFonts w:asciiTheme="minorHAnsi" w:hAnsiTheme="minorHAnsi" w:cstheme="minorHAnsi"/>
+        </w:rPr>
+        <w:t xml:space="preserve"> als OpenSource Projekt</w:t>
       </w:r>
       <w:r>
         <w:rPr>
@@ -6827,89 +5830,31 @@
         </w:rPr>
         <w:t xml:space="preserve">Landschaft. Facebook, Instagram, </w:t>
       </w:r>
-      <w:proofErr w:type="spellStart"/>
-      <w:r>
-        <w:rPr>
-          <w:rFonts w:asciiTheme="minorHAnsi" w:hAnsiTheme="minorHAnsi" w:cstheme="minorHAnsi"/>
-        </w:rPr>
-        <w:t>AirBnB</w:t>
-      </w:r>
-      <w:proofErr w:type="spellEnd"/>
-      <w:r>
-        <w:rPr>
-          <w:rFonts w:asciiTheme="minorHAnsi" w:hAnsiTheme="minorHAnsi" w:cstheme="minorHAnsi"/>
-        </w:rPr>
-        <w:t xml:space="preserve"> </w:t>
-      </w:r>
-      <w:r>
-        <w:rPr>
-          <w:rFonts w:asciiTheme="minorHAnsi" w:hAnsiTheme="minorHAnsi" w:cstheme="minorHAnsi"/>
-        </w:rPr>
-        <w:t xml:space="preserve">und weitere andere bekannte Anwendungen nutzen </w:t>
-      </w:r>
-      <w:proofErr w:type="spellStart"/>
-      <w:r>
-        <w:rPr>
-          <w:rFonts w:asciiTheme="minorHAnsi" w:hAnsiTheme="minorHAnsi" w:cstheme="minorHAnsi"/>
-        </w:rPr>
-        <w:t>React</w:t>
-      </w:r>
-      <w:proofErr w:type="spellEnd"/>
-      <w:r>
-        <w:rPr>
-          <w:rFonts w:asciiTheme="minorHAnsi" w:hAnsiTheme="minorHAnsi" w:cstheme="minorHAnsi"/>
-        </w:rPr>
-        <w:t>.</w:t>
-      </w:r>
-    </w:p>
-    <w:p>
-      <w:pPr>
-        <w:spacing w:line="360" w:lineRule="auto"/>
-        <w:rPr>
-          <w:rFonts w:asciiTheme="minorHAnsi" w:hAnsiTheme="minorHAnsi" w:cstheme="minorHAnsi"/>
-        </w:rPr>
-      </w:pPr>
-      <w:proofErr w:type="spellStart"/>
-      <w:r>
-        <w:rPr>
-          <w:rFonts w:asciiTheme="minorHAnsi" w:hAnsiTheme="minorHAnsi" w:cstheme="minorHAnsi"/>
-        </w:rPr>
-        <w:t>React</w:t>
-      </w:r>
-      <w:proofErr w:type="spellEnd"/>
-      <w:r>
-        <w:rPr>
-          <w:rFonts w:asciiTheme="minorHAnsi" w:hAnsiTheme="minorHAnsi" w:cstheme="minorHAnsi"/>
-        </w:rPr>
-        <w:t xml:space="preserve"> arbeitet mit einem virtuellen DOM, was das System sehr performant macht. Es ist modular aufgebaut, was </w:t>
-      </w:r>
-      <w:proofErr w:type="spellStart"/>
-      <w:r>
-        <w:rPr>
-          <w:rFonts w:asciiTheme="minorHAnsi" w:hAnsiTheme="minorHAnsi" w:cstheme="minorHAnsi"/>
-        </w:rPr>
-        <w:t>React</w:t>
-      </w:r>
-      <w:proofErr w:type="spellEnd"/>
-      <w:r>
-        <w:rPr>
-          <w:rFonts w:asciiTheme="minorHAnsi" w:hAnsiTheme="minorHAnsi" w:cstheme="minorHAnsi"/>
-        </w:rPr>
-        <w:t xml:space="preserve"> zu einem leicht zu lesenden und übersichtlichen Framework macht. Außerdem fordert dies die Flexibilität. Außerdem ist </w:t>
-      </w:r>
-      <w:proofErr w:type="spellStart"/>
-      <w:r>
-        <w:rPr>
-          <w:rFonts w:asciiTheme="minorHAnsi" w:hAnsiTheme="minorHAnsi" w:cstheme="minorHAnsi"/>
-        </w:rPr>
-        <w:t>React</w:t>
-      </w:r>
-      <w:proofErr w:type="spellEnd"/>
-      <w:r>
-        <w:rPr>
-          <w:rFonts w:asciiTheme="minorHAnsi" w:hAnsiTheme="minorHAnsi" w:cstheme="minorHAnsi"/>
-        </w:rPr>
-        <w:t xml:space="preserve"> beliebt, da es wenige Vorschriften und Bedingungen gibt. Das macht es bei Entwicklern beliebt, da es einfach ist bestehenden Code zu </w:t>
+      <w:r>
+        <w:rPr>
+          <w:rFonts w:asciiTheme="minorHAnsi" w:hAnsiTheme="minorHAnsi" w:cstheme="minorHAnsi"/>
+        </w:rPr>
+        <w:t xml:space="preserve">AirBnB </w:t>
+      </w:r>
+      <w:r>
+        <w:rPr>
+          <w:rFonts w:asciiTheme="minorHAnsi" w:hAnsiTheme="minorHAnsi" w:cstheme="minorHAnsi"/>
+        </w:rPr>
+        <w:t>und weitere andere bekannte Anwendungen nutzen React.</w:t>
+      </w:r>
+    </w:p>
+    <w:p>
+      <w:pPr>
+        <w:spacing w:line="360" w:lineRule="auto"/>
+        <w:rPr>
+          <w:rFonts w:asciiTheme="minorHAnsi" w:hAnsiTheme="minorHAnsi" w:cstheme="minorHAnsi"/>
+        </w:rPr>
+      </w:pPr>
+      <w:r>
+        <w:rPr>
+          <w:rFonts w:asciiTheme="minorHAnsi" w:hAnsiTheme="minorHAnsi" w:cstheme="minorHAnsi"/>
+        </w:rPr>
+        <w:t xml:space="preserve">React arbeitet mit einem virtuellen DOM, was das System sehr performant macht. Es ist modular aufgebaut, was React zu einem leicht zu lesenden und übersichtlichen Framework macht. Außerdem fordert dies die Flexibilität. Außerdem ist React beliebt, da es wenige Vorschriften und Bedingungen gibt. Das macht es bei Entwicklern beliebt, da es einfach ist bestehenden Code zu </w:t>
       </w:r>
       <w:r>
         <w:rPr>
@@ -6935,21 +5880,7 @@
         <w:rPr>
           <w:rFonts w:asciiTheme="minorHAnsi" w:hAnsiTheme="minorHAnsi" w:cstheme="minorHAnsi"/>
         </w:rPr>
-        <w:t xml:space="preserve">Zusammenfassend hat </w:t>
-      </w:r>
-      <w:proofErr w:type="spellStart"/>
-      <w:r>
-        <w:rPr>
-          <w:rFonts w:asciiTheme="minorHAnsi" w:hAnsiTheme="minorHAnsi" w:cstheme="minorHAnsi"/>
-        </w:rPr>
-        <w:t>React</w:t>
-      </w:r>
-      <w:proofErr w:type="spellEnd"/>
-      <w:r>
-        <w:rPr>
-          <w:rFonts w:asciiTheme="minorHAnsi" w:hAnsiTheme="minorHAnsi" w:cstheme="minorHAnsi"/>
-        </w:rPr>
-        <w:t xml:space="preserve"> folgende Bestandteile:</w:t>
+        <w:t>Zusammenfassend hat React folgende Bestandteile:</w:t>
       </w:r>
     </w:p>
     <w:p>
@@ -7093,21 +6024,7 @@
           <w:rFonts w:asciiTheme="minorHAnsi" w:hAnsiTheme="minorHAnsi" w:cstheme="minorHAnsi"/>
         </w:rPr>
         <w:lastRenderedPageBreak/>
-        <w:t xml:space="preserve">Erstellen eines </w:t>
-      </w:r>
-      <w:proofErr w:type="spellStart"/>
-      <w:r>
-        <w:rPr>
-          <w:rFonts w:asciiTheme="minorHAnsi" w:hAnsiTheme="minorHAnsi" w:cstheme="minorHAnsi"/>
-        </w:rPr>
-        <w:t>React</w:t>
-      </w:r>
-      <w:proofErr w:type="spellEnd"/>
-      <w:r>
-        <w:rPr>
-          <w:rFonts w:asciiTheme="minorHAnsi" w:hAnsiTheme="minorHAnsi" w:cstheme="minorHAnsi"/>
-        </w:rPr>
-        <w:t xml:space="preserve"> Projekts</w:t>
+        <w:t>Erstellen eines React Projekts</w:t>
       </w:r>
       <w:bookmarkEnd w:id="38"/>
     </w:p>
@@ -7122,35 +6039,7 @@
         <w:rPr>
           <w:rFonts w:asciiTheme="minorHAnsi" w:hAnsiTheme="minorHAnsi" w:cstheme="minorHAnsi"/>
         </w:rPr>
-        <w:t xml:space="preserve">Um einen </w:t>
-      </w:r>
-      <w:proofErr w:type="spellStart"/>
-      <w:r>
-        <w:rPr>
-          <w:rFonts w:asciiTheme="minorHAnsi" w:hAnsiTheme="minorHAnsi" w:cstheme="minorHAnsi"/>
-        </w:rPr>
-        <w:t>React</w:t>
-      </w:r>
-      <w:proofErr w:type="spellEnd"/>
-      <w:r>
-        <w:rPr>
-          <w:rFonts w:asciiTheme="minorHAnsi" w:hAnsiTheme="minorHAnsi" w:cstheme="minorHAnsi"/>
-        </w:rPr>
-        <w:t xml:space="preserve"> Client zu starten wird </w:t>
-      </w:r>
-      <w:proofErr w:type="spellStart"/>
-      <w:r>
-        <w:rPr>
-          <w:rFonts w:asciiTheme="minorHAnsi" w:hAnsiTheme="minorHAnsi" w:cstheme="minorHAnsi"/>
-        </w:rPr>
-        <w:t>NodeJS</w:t>
-      </w:r>
-      <w:proofErr w:type="spellEnd"/>
-      <w:r>
-        <w:rPr>
-          <w:rFonts w:asciiTheme="minorHAnsi" w:hAnsiTheme="minorHAnsi" w:cstheme="minorHAnsi"/>
-        </w:rPr>
-        <w:t xml:space="preserve"> auf der lokalen Maschine benötigt. Über die Konsole der lokalen Maschine werden entsprechende Ausführungen durchgeführt:</w:t>
+        <w:t>Um einen React Client zu starten wird NodeJS auf der lokalen Maschine benötigt. Über die Konsole der lokalen Maschine werden entsprechende Ausführungen durchgeführt:</w:t>
       </w:r>
     </w:p>
     <w:p>
@@ -7169,63 +6058,15 @@
         <w:rPr>
           <w:rFonts w:asciiTheme="minorHAnsi" w:hAnsiTheme="minorHAnsi" w:cstheme="minorHAnsi"/>
         </w:rPr>
-        <w:t xml:space="preserve">Als erstes installiert man global mit dem </w:t>
-      </w:r>
-      <w:proofErr w:type="spellStart"/>
-      <w:r>
-        <w:rPr>
-          <w:rFonts w:asciiTheme="minorHAnsi" w:hAnsiTheme="minorHAnsi" w:cstheme="minorHAnsi"/>
-        </w:rPr>
-        <w:t>Node</w:t>
-      </w:r>
-      <w:proofErr w:type="spellEnd"/>
-      <w:r>
-        <w:rPr>
-          <w:rFonts w:asciiTheme="minorHAnsi" w:hAnsiTheme="minorHAnsi" w:cstheme="minorHAnsi"/>
-        </w:rPr>
-        <w:t xml:space="preserve"> Package Manager die Anwendung mit </w:t>
-      </w:r>
-      <w:proofErr w:type="spellStart"/>
+        <w:t xml:space="preserve">Als erstes installiert man global mit dem Node Package Manager die Anwendung mit </w:t>
+      </w:r>
       <w:r>
         <w:rPr>
           <w:rFonts w:asciiTheme="minorHAnsi" w:hAnsiTheme="minorHAnsi" w:cstheme="minorHAnsi"/>
           <w:highlight w:val="lightGray"/>
         </w:rPr>
-        <w:t>npm</w:t>
-      </w:r>
-      <w:proofErr w:type="spellEnd"/>
-      <w:r>
-        <w:rPr>
-          <w:rFonts w:asciiTheme="minorHAnsi" w:hAnsiTheme="minorHAnsi" w:cstheme="minorHAnsi"/>
-          <w:highlight w:val="lightGray"/>
-        </w:rPr>
-        <w:t xml:space="preserve"> </w:t>
-      </w:r>
-      <w:proofErr w:type="spellStart"/>
-      <w:r>
-        <w:rPr>
-          <w:rFonts w:asciiTheme="minorHAnsi" w:hAnsiTheme="minorHAnsi" w:cstheme="minorHAnsi"/>
-          <w:highlight w:val="lightGray"/>
-        </w:rPr>
-        <w:t>install</w:t>
-      </w:r>
-      <w:proofErr w:type="spellEnd"/>
-      <w:r>
-        <w:rPr>
-          <w:rFonts w:asciiTheme="minorHAnsi" w:hAnsiTheme="minorHAnsi" w:cstheme="minorHAnsi"/>
-          <w:highlight w:val="lightGray"/>
-        </w:rPr>
-        <w:t xml:space="preserve"> -g </w:t>
-      </w:r>
-      <w:proofErr w:type="spellStart"/>
-      <w:r>
-        <w:rPr>
-          <w:rFonts w:asciiTheme="minorHAnsi" w:hAnsiTheme="minorHAnsi" w:cstheme="minorHAnsi"/>
-          <w:highlight w:val="lightGray"/>
-        </w:rPr>
-        <w:t>create-react-app</w:t>
-      </w:r>
-      <w:proofErr w:type="spellEnd"/>
+        <w:t>npm install -g create-react-app</w:t>
+      </w:r>
     </w:p>
     <w:p>
       <w:pPr>
@@ -7245,31 +6086,13 @@
         </w:rPr>
         <w:t xml:space="preserve">Im nächsten Schritt wird der Generator im ausgewählten Verzeichnis ausgeführt: </w:t>
       </w:r>
-      <w:proofErr w:type="spellStart"/>
       <w:r>
         <w:rPr>
           <w:rFonts w:asciiTheme="minorHAnsi" w:hAnsiTheme="minorHAnsi" w:cstheme="minorHAnsi"/>
           <w:highlight w:val="lightGray"/>
         </w:rPr>
-        <w:t>create-react-app</w:t>
-      </w:r>
-      <w:proofErr w:type="spellEnd"/>
-      <w:r>
-        <w:rPr>
-          <w:rFonts w:asciiTheme="minorHAnsi" w:hAnsiTheme="minorHAnsi" w:cstheme="minorHAnsi"/>
-          <w:highlight w:val="lightGray"/>
-        </w:rPr>
-        <w:t xml:space="preserve"> </w:t>
-      </w:r>
-      <w:proofErr w:type="spellStart"/>
-      <w:r>
-        <w:rPr>
-          <w:rFonts w:asciiTheme="minorHAnsi" w:hAnsiTheme="minorHAnsi" w:cstheme="minorHAnsi"/>
-          <w:highlight w:val="lightGray"/>
-        </w:rPr>
-        <w:t>my-app</w:t>
-      </w:r>
-      <w:proofErr w:type="spellEnd"/>
+        <w:t>create-react-app my-app</w:t>
+      </w:r>
     </w:p>
     <w:p>
       <w:pPr>
@@ -7287,110 +6110,36 @@
         <w:rPr>
           <w:rFonts w:asciiTheme="minorHAnsi" w:hAnsiTheme="minorHAnsi" w:cstheme="minorHAnsi"/>
         </w:rPr>
-        <w:t xml:space="preserve">In dem neu erstellten Verzeichnis wird nun das </w:t>
-      </w:r>
-      <w:proofErr w:type="spellStart"/>
-      <w:r>
-        <w:rPr>
-          <w:rFonts w:asciiTheme="minorHAnsi" w:hAnsiTheme="minorHAnsi" w:cstheme="minorHAnsi"/>
-        </w:rPr>
-        <w:t>Startscript</w:t>
-      </w:r>
-      <w:proofErr w:type="spellEnd"/>
-      <w:r>
-        <w:rPr>
-          <w:rFonts w:asciiTheme="minorHAnsi" w:hAnsiTheme="minorHAnsi" w:cstheme="minorHAnsi"/>
-        </w:rPr>
-        <w:t xml:space="preserve"> ausgeführt: </w:t>
-      </w:r>
-      <w:proofErr w:type="spellStart"/>
+        <w:t xml:space="preserve">In dem neu erstellten Verzeichnis wird nun das Startscript ausgeführt: </w:t>
+      </w:r>
       <w:r>
         <w:rPr>
           <w:rFonts w:asciiTheme="minorHAnsi" w:hAnsiTheme="minorHAnsi" w:cstheme="minorHAnsi"/>
           <w:highlight w:val="lightGray"/>
         </w:rPr>
-        <w:t>npm</w:t>
-      </w:r>
-      <w:proofErr w:type="spellEnd"/>
-      <w:r>
-        <w:rPr>
-          <w:rFonts w:asciiTheme="minorHAnsi" w:hAnsiTheme="minorHAnsi" w:cstheme="minorHAnsi"/>
-          <w:highlight w:val="lightGray"/>
-        </w:rPr>
-        <w:t xml:space="preserve"> </w:t>
-      </w:r>
-      <w:proofErr w:type="spellStart"/>
-      <w:r>
-        <w:rPr>
-          <w:rFonts w:asciiTheme="minorHAnsi" w:hAnsiTheme="minorHAnsi" w:cstheme="minorHAnsi"/>
-          <w:highlight w:val="lightGray"/>
-        </w:rPr>
-        <w:t>start</w:t>
-      </w:r>
-      <w:proofErr w:type="spellEnd"/>
-    </w:p>
-    <w:p>
-      <w:pPr>
-        <w:spacing w:line="360" w:lineRule="auto"/>
-        <w:rPr>
-          <w:rFonts w:asciiTheme="minorHAnsi" w:hAnsiTheme="minorHAnsi" w:cstheme="minorHAnsi"/>
-        </w:rPr>
-      </w:pPr>
-    </w:p>
-    <w:p>
-      <w:pPr>
-        <w:spacing w:line="360" w:lineRule="auto"/>
-        <w:rPr>
-          <w:rFonts w:asciiTheme="minorHAnsi" w:hAnsiTheme="minorHAnsi" w:cstheme="minorHAnsi"/>
-        </w:rPr>
-      </w:pPr>
-      <w:r>
-        <w:rPr>
-          <w:rFonts w:asciiTheme="minorHAnsi" w:hAnsiTheme="minorHAnsi" w:cstheme="minorHAnsi"/>
-        </w:rPr>
-        <w:t>Im Folgenden wird die Beispielanwendung des Studienprojekts dargestellt. Anstelle von „</w:t>
-      </w:r>
-      <w:proofErr w:type="spellStart"/>
-      <w:r>
-        <w:rPr>
-          <w:rFonts w:asciiTheme="minorHAnsi" w:hAnsiTheme="minorHAnsi" w:cstheme="minorHAnsi"/>
-        </w:rPr>
-        <w:t>my-app</w:t>
-      </w:r>
-      <w:proofErr w:type="spellEnd"/>
-      <w:r>
-        <w:rPr>
-          <w:rFonts w:asciiTheme="minorHAnsi" w:hAnsiTheme="minorHAnsi" w:cstheme="minorHAnsi"/>
-        </w:rPr>
-        <w:t xml:space="preserve">“ wurde das </w:t>
-      </w:r>
-      <w:proofErr w:type="spellStart"/>
-      <w:r>
-        <w:rPr>
-          <w:rFonts w:asciiTheme="minorHAnsi" w:hAnsiTheme="minorHAnsi" w:cstheme="minorHAnsi"/>
-        </w:rPr>
-        <w:t>React</w:t>
-      </w:r>
-      <w:proofErr w:type="spellEnd"/>
-      <w:r>
-        <w:rPr>
-          <w:rFonts w:asciiTheme="minorHAnsi" w:hAnsiTheme="minorHAnsi" w:cstheme="minorHAnsi"/>
-        </w:rPr>
-        <w:t xml:space="preserve"> Projekt als „</w:t>
-      </w:r>
-      <w:proofErr w:type="spellStart"/>
-      <w:r>
-        <w:rPr>
-          <w:rFonts w:asciiTheme="minorHAnsi" w:hAnsiTheme="minorHAnsi" w:cstheme="minorHAnsi"/>
-        </w:rPr>
-        <w:t>list</w:t>
-      </w:r>
-      <w:proofErr w:type="spellEnd"/>
-      <w:r>
-        <w:rPr>
-          <w:rFonts w:asciiTheme="minorHAnsi" w:hAnsiTheme="minorHAnsi" w:cstheme="minorHAnsi"/>
-        </w:rPr>
-        <w:t>“ erstellt. Hierzu im nächsten Abschnitt mehr.</w:t>
+        <w:t>npm start</w:t>
+      </w:r>
+    </w:p>
+    <w:p>
+      <w:pPr>
+        <w:spacing w:line="360" w:lineRule="auto"/>
+        <w:rPr>
+          <w:rFonts w:asciiTheme="minorHAnsi" w:hAnsiTheme="minorHAnsi" w:cstheme="minorHAnsi"/>
+        </w:rPr>
+      </w:pPr>
+    </w:p>
+    <w:p>
+      <w:pPr>
+        <w:spacing w:line="360" w:lineRule="auto"/>
+        <w:rPr>
+          <w:rFonts w:asciiTheme="minorHAnsi" w:hAnsiTheme="minorHAnsi" w:cstheme="minorHAnsi"/>
+        </w:rPr>
+      </w:pPr>
+      <w:r>
+        <w:rPr>
+          <w:rFonts w:asciiTheme="minorHAnsi" w:hAnsiTheme="minorHAnsi" w:cstheme="minorHAnsi"/>
+        </w:rPr>
+        <w:t>Im Folgenden wird die Beispielanwendung des Studienprojekts dargestellt. Anstelle von „my-app“ wurde das React Projekt als „list“ erstellt. Hierzu im nächsten Abschnitt mehr.</w:t>
       </w:r>
     </w:p>
     <w:p>
@@ -7528,49 +6277,7 @@
         <w:rPr>
           <w:rFonts w:asciiTheme="minorHAnsi" w:hAnsiTheme="minorHAnsi" w:cstheme="minorHAnsi"/>
         </w:rPr>
-        <w:t xml:space="preserve">Für die Umsetzung der Anwendung haben wir uns eine Einkaufsliste ausgedacht. In der Anwendung wird eine Liste angezeigt, hier können Items hinzugefügt und wieder gelöscht werden. Die Anwendung erhält dabei die Daten aus der </w:t>
-      </w:r>
-      <w:proofErr w:type="spellStart"/>
-      <w:r>
-        <w:rPr>
-          <w:rFonts w:asciiTheme="minorHAnsi" w:hAnsiTheme="minorHAnsi" w:cstheme="minorHAnsi"/>
-        </w:rPr>
-        <w:t>Hystrix</w:t>
-      </w:r>
-      <w:proofErr w:type="spellEnd"/>
-      <w:r>
-        <w:rPr>
-          <w:rFonts w:asciiTheme="minorHAnsi" w:hAnsiTheme="minorHAnsi" w:cstheme="minorHAnsi"/>
-        </w:rPr>
-        <w:t xml:space="preserve"> oder Resilience4J Backendanwendung, hierzu müssen entsprechend die API Calls im Frontend angepasst werden. Hierzu wurde eine Funktion umgesetzt, mit der die Daten für das Frontend </w:t>
-      </w:r>
-      <w:proofErr w:type="spellStart"/>
-      <w:r>
-        <w:rPr>
-          <w:rFonts w:asciiTheme="minorHAnsi" w:hAnsiTheme="minorHAnsi" w:cstheme="minorHAnsi"/>
-        </w:rPr>
-        <w:t>gefetched</w:t>
-      </w:r>
-      <w:proofErr w:type="spellEnd"/>
-      <w:r>
-        <w:rPr>
-          <w:rFonts w:asciiTheme="minorHAnsi" w:hAnsiTheme="minorHAnsi" w:cstheme="minorHAnsi"/>
-        </w:rPr>
-        <w:t xml:space="preserve"> werden. In der folgenden Darstellung wird eine Mock API eingebunden, alternativ ist der </w:t>
-      </w:r>
-      <w:proofErr w:type="spellStart"/>
-      <w:r>
-        <w:rPr>
-          <w:rFonts w:asciiTheme="minorHAnsi" w:hAnsiTheme="minorHAnsi" w:cstheme="minorHAnsi"/>
-        </w:rPr>
-        <w:t>localhost</w:t>
-      </w:r>
-      <w:proofErr w:type="spellEnd"/>
-      <w:r>
-        <w:rPr>
-          <w:rFonts w:asciiTheme="minorHAnsi" w:hAnsiTheme="minorHAnsi" w:cstheme="minorHAnsi"/>
-        </w:rPr>
-        <w:t xml:space="preserve"> auskommentiert dargestellt.</w:t>
+        <w:t>Für die Umsetzung der Anwendung haben wir uns eine Einkaufsliste ausgedacht. In der Anwendung wird eine Liste angezeigt, hier können Items hinzugefügt und wieder gelöscht werden. Die Anwendung erhält dabei die Daten aus der Hystrix oder Resilience4J Backendanwendung, hierzu müssen entsprechend die API Calls im Frontend angepasst werden. Hierzu wurde eine Funktion umgesetzt, mit der die Daten für das Frontend gefetched werden. In der folgenden Darstellung wird eine Mock API eingebunden, alternativ ist der localhost auskommentiert dargestellt.</w:t>
       </w:r>
     </w:p>
     <w:p>
@@ -7817,6 +6524,9 @@
       <w:sdtPr>
         <w:rPr>
           <w:rFonts w:asciiTheme="minorHAnsi" w:hAnsiTheme="minorHAnsi" w:cstheme="minorHAnsi"/>
+          <w:b w:val="0"/>
+          <w:kern w:val="0"/>
+          <w:sz w:val="24"/>
         </w:rPr>
         <w:id w:val="433404909"/>
         <w:docPartObj>
@@ -7824,13 +6534,7 @@
           <w:docPartUnique/>
         </w:docPartObj>
       </w:sdtPr>
-      <w:sdtEndPr>
-        <w:rPr>
-          <w:b w:val="0"/>
-          <w:kern w:val="0"/>
-          <w:sz w:val="24"/>
-        </w:rPr>
-      </w:sdtEndPr>
+      <w:sdtEndPr/>
       <w:sdtContent>
         <w:p>
           <w:pPr>
@@ -7860,6 +6564,7 @@
             <w:id w:val="111145805"/>
             <w:bibliography/>
           </w:sdtPr>
+          <w:sdtEndPr/>
           <w:sdtContent>
             <w:p>
               <w:pPr>
@@ -8159,7 +6864,7 @@
           <w:rPr>
             <w:webHidden/>
           </w:rPr>
-          <w:t>15</w:t>
+          <w:t>16</w:t>
         </w:r>
         <w:r>
           <w:rPr>
@@ -8219,7 +6924,7 @@
           <w:rPr>
             <w:webHidden/>
           </w:rPr>
-          <w:t>16</w:t>
+          <w:t>17</w:t>
         </w:r>
         <w:r>
           <w:rPr>
@@ -8603,7 +7308,7 @@
           <w:rPr>
             <w:webHidden/>
           </w:rPr>
-          <w:t>12</w:t>
+          <w:t>13</w:t>
         </w:r>
         <w:r>
           <w:rPr>
@@ -8669,7 +7374,7 @@
           <w:rPr>
             <w:webHidden/>
           </w:rPr>
-          <w:t>13</w:t>
+          <w:t>14</w:t>
         </w:r>
         <w:r>
           <w:rPr>
@@ -8951,21 +7656,7 @@
         <w:t>„</w:t>
       </w:r>
       <w:r>
-        <w:t>Resilience4j bei Microservices –</w:t>
-      </w:r>
-      <w:r>
-        <w:t xml:space="preserve"> </w:t>
-      </w:r>
-      <w:r>
-        <w:t xml:space="preserve">Gegenüberstellung </w:t>
-      </w:r>
-      <w:proofErr w:type="spellStart"/>
-      <w:r>
-        <w:t>Hystrix</w:t>
-      </w:r>
-      <w:proofErr w:type="spellEnd"/>
-      <w:r>
-        <w:t xml:space="preserve"> anhand einer Beispielanwendung</w:t>
+        <w:t>Resilience4j bei Microservices – Gegenüberstellung Hystrix anhand einer Beispielanwendung</w:t>
       </w:r>
       <w:r>
         <w:rPr>
@@ -9284,15 +7975,7 @@
         <w:t>Hiermit versichere ich, Patrick Auer, dass ich die vorliegenden Studienarbeit mit dem Titel „</w:t>
       </w:r>
       <w:r>
-        <w:t xml:space="preserve">Resilience4j bei Microservices – Gegenüberstellung </w:t>
-      </w:r>
-      <w:proofErr w:type="spellStart"/>
-      <w:r>
-        <w:t>Hystrix</w:t>
-      </w:r>
-      <w:proofErr w:type="spellEnd"/>
-      <w:r>
-        <w:t xml:space="preserve"> anhand einer Beispielanwendung</w:t>
+        <w:t>Resilience4j bei Microservices – Gegenüberstellung Hystrix anhand einer Beispielanwendung</w:t>
       </w:r>
       <w:r>
         <w:rPr>
@@ -9455,14 +8138,27 @@
         <w:tab w:val="right" w:pos="8505"/>
       </w:tabs>
     </w:pPr>
-    <w:fldSimple w:instr=" STYLEREF &quot;Überschrift 1&quot; \* MERGEFORMAT ">
-      <w:r>
-        <w:rPr>
-          <w:noProof/>
-        </w:rPr>
-        <w:t>Ehrenwörtliche Erklärung</w:t>
-      </w:r>
-    </w:fldSimple>
+    <w:r>
+      <w:fldChar w:fldCharType="begin"/>
+    </w:r>
+    <w:r>
+      <w:instrText xml:space="preserve"> STYLEREF "Überschrift 1" \* MERGEFORMAT </w:instrText>
+    </w:r>
+    <w:r>
+      <w:fldChar w:fldCharType="separate"/>
+    </w:r>
+    <w:r>
+      <w:rPr>
+        <w:noProof/>
+      </w:rPr>
+      <w:t>Vergleich Hystrix mit Resilience4j</w:t>
+    </w:r>
+    <w:r>
+      <w:rPr>
+        <w:noProof/>
+      </w:rPr>
+      <w:fldChar w:fldCharType="end"/>
+    </w:r>
     <w:r>
       <w:rPr>
         <w:noProof/>
@@ -15590,7 +14286,7 @@
 </file>
 
 <file path=customXml/itemProps1.xml><?xml version="1.0" encoding="utf-8"?>
-<ds:datastoreItem xmlns:ds="http://schemas.openxmlformats.org/officeDocument/2006/customXml" ds:itemID="{531F1C6E-D3AD-4403-999B-6F79C65C08ED}">
+<ds:datastoreItem xmlns:ds="http://schemas.openxmlformats.org/officeDocument/2006/customXml" ds:itemID="{6877F33E-C04C-4368-AF66-6F6FE444FC19}">
   <ds:schemaRefs>
     <ds:schemaRef ds:uri="http://schemas.openxmlformats.org/officeDocument/2006/bibliography"/>
   </ds:schemaRefs>

</xml_diff>